<commit_message>
Ultima versión del guión
</commit_message>
<xml_diff>
--- a/Proyecto I/Presentación/Guión-inicial.docx
+++ b/Proyecto I/Presentación/Guión-inicial.docx
@@ -30,9 +30,8 @@
         <w:spacing w:after="0"/>
         <w:rPr>
           <w:rFonts w:cstheme="minorHAnsi"/>
-          <w:b/>
+          <w:bCs/>
           <w:color w:val="C00000"/>
-          <w:sz w:val="20"/>
           <w:szCs w:val="20"/>
         </w:rPr>
       </w:pPr>
@@ -57,74 +56,6 @@
           <w:szCs w:val="20"/>
         </w:rPr>
         <w:t xml:space="preserve">  </w:t>
-      </w:r>
-      <w:r>
-        <w:rPr>
-          <w:rFonts w:eastAsia="Arial"/>
-          <w:bCs/>
-          <w:sz w:val="20"/>
-        </w:rPr>
-        <w:t xml:space="preserve">Diagnóstico </w:t>
-      </w:r>
-      <w:r>
-        <w:rPr>
-          <w:rFonts w:eastAsia="Arial"/>
-          <w:bCs/>
-          <w:sz w:val="20"/>
-        </w:rPr>
-        <w:t>AS-IS</w:t>
-      </w:r>
-      <w:r>
-        <w:rPr>
-          <w:rFonts w:cstheme="minorHAnsi"/>
-          <w:b/>
-          <w:color w:val="C00000"/>
-          <w:sz w:val="20"/>
-          <w:szCs w:val="20"/>
-        </w:rPr>
-        <w:t xml:space="preserve">, </w:t>
-      </w:r>
-      <w:r>
-        <w:rPr>
-          <w:rFonts w:eastAsia="Arial"/>
-          <w:bCs/>
-          <w:sz w:val="20"/>
-        </w:rPr>
-        <w:t xml:space="preserve">Evaluación y entendimiento de las estrategias de negocio </w:t>
-      </w:r>
-      <w:r>
-        <w:rPr>
-          <w:rFonts w:eastAsia="Arial"/>
-          <w:bCs/>
-          <w:sz w:val="20"/>
-        </w:rPr>
-        <w:t>del</w:t>
-      </w:r>
-      <w:r>
-        <w:rPr>
-          <w:rFonts w:eastAsia="Arial"/>
-          <w:bCs/>
-          <w:sz w:val="20"/>
-        </w:rPr>
-        <w:t xml:space="preserve"> </w:t>
-      </w:r>
-      <w:proofErr w:type="spellStart"/>
-      <w:r>
-        <w:rPr>
-          <w:rFonts w:eastAsia="Arial"/>
-          <w:bCs/>
-          <w:sz w:val="20"/>
-        </w:rPr>
-        <w:t>Market</w:t>
-      </w:r>
-      <w:proofErr w:type="spellEnd"/>
-      <w:r>
-        <w:rPr>
-          <w:rFonts w:eastAsia="Arial"/>
-          <w:bCs/>
-          <w:sz w:val="20"/>
-        </w:rPr>
-        <w:t xml:space="preserve"> Place de los Alpes.</w:t>
       </w:r>
     </w:p>
     <w:p>
@@ -163,14 +94,6 @@
         </w:rPr>
         <w:t xml:space="preserve"> </w:t>
       </w:r>
-      <w:r>
-        <w:rPr>
-          <w:rFonts w:eastAsia="Arial"/>
-          <w:bCs/>
-          <w:sz w:val="20"/>
-        </w:rPr>
-        <w:t>Diseño de la arquitectura objetivo (TO-BE) para cada una de las estrategias de negocio.</w:t>
-      </w:r>
     </w:p>
     <w:p>
       <w:pPr>
@@ -201,20 +124,19 @@
       </w:r>
       <w:r>
         <w:rPr>
-          <w:rFonts w:cstheme="minorHAnsi"/>
-          <w:bCs/>
-          <w:color w:val="C00000"/>
-          <w:szCs w:val="20"/>
+          <w:rFonts w:eastAsia="Arial"/>
+          <w:bCs/>
+          <w:sz w:val="20"/>
+        </w:rPr>
+        <w:t xml:space="preserve"> ¿Qué cambia entre la arquitectura actual y la objetivo?</w:t>
+      </w:r>
+      <w:r>
+        <w:rPr>
+          <w:rFonts w:eastAsia="Arial"/>
+          <w:bCs/>
+          <w:sz w:val="20"/>
         </w:rPr>
         <w:t xml:space="preserve"> </w:t>
-      </w:r>
-      <w:r>
-        <w:rPr>
-          <w:rFonts w:eastAsia="Arial"/>
-          <w:bCs/>
-          <w:sz w:val="20"/>
-        </w:rPr>
-        <w:t xml:space="preserve">Confrontación de la arquitectura actual contra la arquitectura objetivo para realizar el análisis de brecha. </w:t>
       </w:r>
     </w:p>
     <w:p>
@@ -321,70 +243,7 @@
           <w:bCs/>
           <w:sz w:val="20"/>
         </w:rPr>
-        <w:t xml:space="preserve">dentificación de nuevos servicios de negocio mediante el enfoque “in </w:t>
-      </w:r>
-      <w:proofErr w:type="spellStart"/>
-      <w:r>
-        <w:rPr>
-          <w:rFonts w:eastAsia="Arial"/>
-          <w:bCs/>
-          <w:sz w:val="20"/>
-        </w:rPr>
-        <w:t>the</w:t>
-      </w:r>
-      <w:proofErr w:type="spellEnd"/>
-      <w:r>
-        <w:rPr>
-          <w:rFonts w:eastAsia="Arial"/>
-          <w:bCs/>
-          <w:sz w:val="20"/>
-        </w:rPr>
-        <w:t xml:space="preserve"> </w:t>
-      </w:r>
-      <w:proofErr w:type="spellStart"/>
-      <w:r>
-        <w:rPr>
-          <w:rFonts w:eastAsia="Arial"/>
-          <w:bCs/>
-          <w:sz w:val="20"/>
-        </w:rPr>
-        <w:t>middle</w:t>
-      </w:r>
-      <w:proofErr w:type="spellEnd"/>
-      <w:r>
-        <w:rPr>
-          <w:rFonts w:eastAsia="Arial"/>
-          <w:bCs/>
-          <w:sz w:val="20"/>
-        </w:rPr>
-        <w:t xml:space="preserve">” y </w:t>
-      </w:r>
-      <w:r>
-        <w:rPr>
-          <w:rFonts w:eastAsia="Arial"/>
-          <w:bCs/>
-          <w:sz w:val="20"/>
-        </w:rPr>
-        <w:br/>
-        <w:t>"top-</w:t>
-      </w:r>
-      <w:proofErr w:type="spellStart"/>
-      <w:r>
-        <w:rPr>
-          <w:rFonts w:eastAsia="Arial"/>
-          <w:bCs/>
-          <w:sz w:val="20"/>
-        </w:rPr>
-        <w:t>down</w:t>
-      </w:r>
-      <w:proofErr w:type="spellEnd"/>
-      <w:r>
-        <w:rPr>
-          <w:rFonts w:eastAsia="Arial"/>
-          <w:bCs/>
-          <w:sz w:val="20"/>
-        </w:rPr>
-        <w:t>”</w:t>
+        <w:t>dentificación de nuevos servicios de negocio mediante el enfoque “in the middle” y "top-down”</w:t>
       </w:r>
     </w:p>
     <w:p>
@@ -468,15 +327,23 @@
           <w:bCs/>
           <w:sz w:val="20"/>
         </w:rPr>
-        <w:t xml:space="preserve">Plan estratégico MPLA 2013: Proveer a los clientes de </w:t>
-      </w:r>
-      <w:r>
-        <w:rPr>
-          <w:rFonts w:eastAsia="Arial"/>
-          <w:bCs/>
-          <w:sz w:val="20"/>
-        </w:rPr>
-        <w:t>nuevas funcionalidades que satisfagan sus necesidades e inciten a utilizar más la plataforma que se les ofrece</w:t>
+        <w:t>Plan estratégico MPLA 2013: Proveer a los clientes de nuevas funcionalidades q</w:t>
+      </w:r>
+      <w:r>
+        <w:rPr>
+          <w:rFonts w:eastAsia="Arial"/>
+          <w:bCs/>
+          <w:sz w:val="20"/>
+        </w:rPr>
+        <w:t xml:space="preserve">ue satisfagan sus necesidades y que los incentiven </w:t>
+      </w:r>
+      <w:r>
+        <w:rPr>
+          <w:rFonts w:eastAsia="Arial"/>
+          <w:bCs/>
+          <w:sz w:val="20"/>
+        </w:rPr>
+        <w:t>a utilizar más la plataforma que se les ofrece</w:t>
       </w:r>
     </w:p>
     <w:p>
@@ -545,7 +412,15 @@
           <w:bCs/>
           <w:sz w:val="20"/>
         </w:rPr>
-        <w:t xml:space="preserve">Ofrecer a los clientes mayor control sobre las transacciones </w:t>
+        <w:t xml:space="preserve">Permitir que tengan </w:t>
+      </w:r>
+      <w:r>
+        <w:rPr>
+          <w:rFonts w:eastAsia="Arial"/>
+          <w:bCs/>
+          <w:sz w:val="20"/>
+        </w:rPr>
+        <w:t xml:space="preserve">control sobre las transacciones </w:t>
       </w:r>
     </w:p>
     <w:p>
@@ -559,686 +434,21 @@
         </w:rPr>
       </w:pPr>
     </w:p>
-    <w:tbl>
-      <w:tblPr>
-        <w:tblW w:w="5000" w:type="pct"/>
-        <w:jc w:val="center"/>
-        <w:tblLook w:val="04A0" w:firstRow="1" w:lastRow="0" w:firstColumn="1" w:lastColumn="0" w:noHBand="0" w:noVBand="1"/>
-      </w:tblPr>
-      <w:tblGrid>
-        <w:gridCol w:w="539"/>
-        <w:gridCol w:w="2164"/>
-        <w:gridCol w:w="6351"/>
-      </w:tblGrid>
-      <w:tr>
-        <w:trPr>
-          <w:trHeight w:val="300"/>
-          <w:jc w:val="center"/>
-        </w:trPr>
-        <w:tc>
-          <w:tcPr>
-            <w:tcW w:w="242" w:type="pct"/>
-            <w:tcBorders>
-              <w:top w:val="single" w:sz="4" w:space="0" w:color="auto"/>
-              <w:left w:val="single" w:sz="4" w:space="0" w:color="auto"/>
-              <w:bottom w:val="single" w:sz="4" w:space="0" w:color="auto"/>
-              <w:right w:val="single" w:sz="4" w:space="0" w:color="auto"/>
-            </w:tcBorders>
-            <w:shd w:val="clear" w:color="auto" w:fill="C00000"/>
-          </w:tcPr>
-          <w:p>
-            <w:pPr>
-              <w:spacing w:line="240" w:lineRule="auto"/>
-              <w:contextualSpacing/>
-              <w:jc w:val="center"/>
-              <w:rPr>
-                <w:rFonts w:eastAsia="Times New Roman"/>
-                <w:b/>
-                <w:color w:val="FFFFFF" w:themeColor="background1"/>
-              </w:rPr>
-            </w:pPr>
-            <w:r>
-              <w:rPr>
-                <w:rFonts w:eastAsia="Times New Roman"/>
-                <w:b/>
-                <w:color w:val="FFFFFF" w:themeColor="background1"/>
-              </w:rPr>
-              <w:t>Id</w:t>
-            </w:r>
-          </w:p>
-        </w:tc>
-        <w:tc>
-          <w:tcPr>
-            <w:tcW w:w="1223" w:type="pct"/>
-            <w:tcBorders>
-              <w:top w:val="single" w:sz="4" w:space="0" w:color="auto"/>
-              <w:left w:val="single" w:sz="4" w:space="0" w:color="auto"/>
-              <w:bottom w:val="single" w:sz="4" w:space="0" w:color="auto"/>
-              <w:right w:val="single" w:sz="4" w:space="0" w:color="auto"/>
-            </w:tcBorders>
-            <w:shd w:val="clear" w:color="auto" w:fill="C00000"/>
-            <w:noWrap/>
-            <w:hideMark/>
-          </w:tcPr>
-          <w:p>
-            <w:pPr>
-              <w:spacing w:line="240" w:lineRule="auto"/>
-              <w:contextualSpacing/>
-              <w:jc w:val="center"/>
-              <w:rPr>
-                <w:rFonts w:eastAsia="Times New Roman"/>
-                <w:b/>
-                <w:color w:val="FFFFFF" w:themeColor="background1"/>
-              </w:rPr>
-            </w:pPr>
-            <w:r>
-              <w:rPr>
-                <w:rFonts w:eastAsia="Times New Roman"/>
-                <w:b/>
-                <w:color w:val="FFFFFF" w:themeColor="background1"/>
-              </w:rPr>
-              <w:t>Nombre</w:t>
-            </w:r>
-          </w:p>
-        </w:tc>
-        <w:tc>
-          <w:tcPr>
-            <w:tcW w:w="3535" w:type="pct"/>
-            <w:tcBorders>
-              <w:top w:val="single" w:sz="4" w:space="0" w:color="auto"/>
-              <w:left w:val="nil"/>
-              <w:bottom w:val="single" w:sz="4" w:space="0" w:color="auto"/>
-              <w:right w:val="single" w:sz="4" w:space="0" w:color="auto"/>
-            </w:tcBorders>
-            <w:shd w:val="clear" w:color="auto" w:fill="C00000"/>
-            <w:noWrap/>
-            <w:hideMark/>
-          </w:tcPr>
-          <w:p>
-            <w:pPr>
-              <w:spacing w:line="240" w:lineRule="auto"/>
-              <w:contextualSpacing/>
-              <w:jc w:val="center"/>
-              <w:rPr>
-                <w:rFonts w:eastAsia="Times New Roman"/>
-                <w:b/>
-                <w:color w:val="FFFFFF" w:themeColor="background1"/>
-              </w:rPr>
-            </w:pPr>
-            <w:r>
-              <w:rPr>
-                <w:rFonts w:eastAsia="Times New Roman"/>
-                <w:b/>
-                <w:color w:val="FFFFFF" w:themeColor="background1"/>
-              </w:rPr>
-              <w:t>Descripción</w:t>
-            </w:r>
-          </w:p>
-        </w:tc>
-      </w:tr>
-      <w:tr>
-        <w:trPr>
-          <w:trHeight w:val="818"/>
-          <w:jc w:val="center"/>
-        </w:trPr>
-        <w:tc>
-          <w:tcPr>
-            <w:tcW w:w="242" w:type="pct"/>
-            <w:tcBorders>
-              <w:top w:val="nil"/>
-              <w:left w:val="single" w:sz="4" w:space="0" w:color="auto"/>
-              <w:bottom w:val="single" w:sz="4" w:space="0" w:color="auto"/>
-              <w:right w:val="single" w:sz="4" w:space="0" w:color="auto"/>
-            </w:tcBorders>
-            <w:vAlign w:val="center"/>
-          </w:tcPr>
-          <w:p>
-            <w:pPr>
-              <w:spacing w:line="240" w:lineRule="auto"/>
-              <w:contextualSpacing/>
-              <w:jc w:val="center"/>
-              <w:rPr>
-                <w:rFonts w:eastAsia="Times New Roman" w:cs="Arial"/>
-                <w:b/>
-                <w:color w:val="222222"/>
-              </w:rPr>
-            </w:pPr>
-            <w:r>
-              <w:rPr>
-                <w:rFonts w:eastAsia="Times New Roman" w:cs="Arial"/>
-                <w:b/>
-                <w:color w:val="222222"/>
-              </w:rPr>
-              <w:t>ES1</w:t>
-            </w:r>
-          </w:p>
-        </w:tc>
-        <w:tc>
-          <w:tcPr>
-            <w:tcW w:w="1223" w:type="pct"/>
-            <w:tcBorders>
-              <w:top w:val="nil"/>
-              <w:left w:val="single" w:sz="4" w:space="0" w:color="auto"/>
-              <w:bottom w:val="single" w:sz="4" w:space="0" w:color="auto"/>
-              <w:right w:val="single" w:sz="4" w:space="0" w:color="auto"/>
-            </w:tcBorders>
-            <w:shd w:val="clear" w:color="auto" w:fill="auto"/>
-            <w:hideMark/>
-          </w:tcPr>
-          <w:p>
-            <w:pPr>
-              <w:spacing w:line="240" w:lineRule="auto"/>
-              <w:contextualSpacing/>
-              <w:rPr>
-                <w:rFonts w:eastAsia="Times New Roman" w:cs="Arial"/>
-                <w:color w:val="222222"/>
-              </w:rPr>
-            </w:pPr>
-            <w:r>
-              <w:rPr>
-                <w:rFonts w:eastAsia="Times New Roman" w:cs="Arial"/>
-                <w:color w:val="222222"/>
-              </w:rPr>
-              <w:t>Implementar nuevos procesos de mediación de transacciones</w:t>
-            </w:r>
-          </w:p>
-        </w:tc>
-        <w:tc>
-          <w:tcPr>
-            <w:tcW w:w="3535" w:type="pct"/>
-            <w:tcBorders>
-              <w:top w:val="nil"/>
-              <w:left w:val="nil"/>
-              <w:bottom w:val="single" w:sz="4" w:space="0" w:color="auto"/>
-              <w:right w:val="single" w:sz="4" w:space="0" w:color="auto"/>
-            </w:tcBorders>
-            <w:shd w:val="clear" w:color="auto" w:fill="auto"/>
-            <w:hideMark/>
-          </w:tcPr>
-          <w:p>
-            <w:pPr>
-              <w:spacing w:line="240" w:lineRule="auto"/>
-              <w:contextualSpacing/>
-              <w:rPr>
-                <w:rFonts w:eastAsia="Times New Roman" w:cs="Arial"/>
-                <w:color w:val="222222"/>
-              </w:rPr>
-            </w:pPr>
-            <w:r>
-              <w:rPr>
-                <w:rFonts w:eastAsia="Times New Roman" w:cs="Arial"/>
-                <w:color w:val="222222"/>
-              </w:rPr>
-              <w:t xml:space="preserve">Creación de nuevos medios </w:t>
-            </w:r>
-            <w:r>
-              <w:rPr>
-                <w:rFonts w:eastAsia="Times New Roman" w:cs="Arial"/>
-                <w:color w:val="222222"/>
-              </w:rPr>
-              <w:t>transaccionales</w:t>
-            </w:r>
-            <w:r>
-              <w:rPr>
-                <w:rFonts w:eastAsia="Times New Roman" w:cs="Arial"/>
-                <w:color w:val="222222"/>
-              </w:rPr>
-              <w:t xml:space="preserve"> que promuevan nuevas dinámicas de interacción entre los fabricantes y comercios, permitiendo la creación de cotizaciones y la gestión de </w:t>
-            </w:r>
-            <w:r>
-              <w:rPr>
-                <w:rFonts w:eastAsia="Times New Roman" w:cs="Arial"/>
-                <w:color w:val="222222"/>
-              </w:rPr>
-              <w:t>intencion</w:t>
-            </w:r>
-            <w:r>
-              <w:rPr>
-                <w:rFonts w:eastAsia="Times New Roman" w:cs="Arial"/>
-                <w:color w:val="222222"/>
-              </w:rPr>
-              <w:t xml:space="preserve">es de compra y venta </w:t>
-            </w:r>
-            <w:r>
-              <w:rPr>
-                <w:rFonts w:eastAsia="Times New Roman" w:cs="Arial"/>
-                <w:color w:val="222222"/>
-              </w:rPr>
-              <w:t xml:space="preserve">en un sistema de bolsa </w:t>
-            </w:r>
-            <w:r>
-              <w:rPr>
-                <w:rFonts w:eastAsia="Times New Roman" w:cs="Arial"/>
-                <w:color w:val="222222"/>
-              </w:rPr>
-              <w:t>de manera ágil y eficiente</w:t>
-            </w:r>
-          </w:p>
-        </w:tc>
-      </w:tr>
-      <w:tr>
-        <w:trPr>
-          <w:trHeight w:val="829"/>
-          <w:jc w:val="center"/>
-        </w:trPr>
-        <w:tc>
-          <w:tcPr>
-            <w:tcW w:w="242" w:type="pct"/>
-            <w:tcBorders>
-              <w:top w:val="nil"/>
-              <w:left w:val="single" w:sz="4" w:space="0" w:color="auto"/>
-              <w:bottom w:val="single" w:sz="4" w:space="0" w:color="auto"/>
-              <w:right w:val="single" w:sz="4" w:space="0" w:color="auto"/>
-            </w:tcBorders>
-            <w:vAlign w:val="center"/>
-          </w:tcPr>
-          <w:p>
-            <w:pPr>
-              <w:spacing w:line="240" w:lineRule="auto"/>
-              <w:contextualSpacing/>
-              <w:jc w:val="center"/>
-              <w:rPr>
-                <w:rFonts w:eastAsia="Times New Roman" w:cs="Arial"/>
-                <w:b/>
-                <w:color w:val="222222"/>
-              </w:rPr>
-            </w:pPr>
-            <w:r>
-              <w:rPr>
-                <w:rFonts w:eastAsia="Times New Roman" w:cs="Arial"/>
-                <w:b/>
-                <w:color w:val="222222"/>
-              </w:rPr>
-              <w:t>ES2</w:t>
-            </w:r>
-          </w:p>
-        </w:tc>
-        <w:tc>
-          <w:tcPr>
-            <w:tcW w:w="1223" w:type="pct"/>
-            <w:tcBorders>
-              <w:top w:val="nil"/>
-              <w:left w:val="single" w:sz="4" w:space="0" w:color="auto"/>
-              <w:bottom w:val="single" w:sz="4" w:space="0" w:color="auto"/>
-              <w:right w:val="single" w:sz="4" w:space="0" w:color="auto"/>
-            </w:tcBorders>
-            <w:shd w:val="clear" w:color="auto" w:fill="auto"/>
-            <w:hideMark/>
-          </w:tcPr>
-          <w:p>
-            <w:pPr>
-              <w:spacing w:line="240" w:lineRule="auto"/>
-              <w:contextualSpacing/>
-              <w:rPr>
-                <w:rFonts w:eastAsia="Times New Roman" w:cs="Arial"/>
-                <w:color w:val="222222"/>
-              </w:rPr>
-            </w:pPr>
-            <w:r>
-              <w:rPr>
-                <w:rFonts w:eastAsia="Times New Roman" w:cs="Arial"/>
-                <w:color w:val="222222"/>
-              </w:rPr>
-              <w:t>Implementar estrategias de fidelización y atracción de clientes</w:t>
-            </w:r>
-          </w:p>
-        </w:tc>
-        <w:tc>
-          <w:tcPr>
-            <w:tcW w:w="3535" w:type="pct"/>
-            <w:tcBorders>
-              <w:top w:val="nil"/>
-              <w:left w:val="nil"/>
-              <w:bottom w:val="single" w:sz="4" w:space="0" w:color="auto"/>
-              <w:right w:val="single" w:sz="4" w:space="0" w:color="auto"/>
-            </w:tcBorders>
-            <w:shd w:val="clear" w:color="auto" w:fill="auto"/>
-            <w:hideMark/>
-          </w:tcPr>
-          <w:p>
-            <w:pPr>
-              <w:spacing w:line="240" w:lineRule="auto"/>
-              <w:contextualSpacing/>
-              <w:rPr>
-                <w:rFonts w:eastAsia="Times New Roman" w:cs="Arial"/>
-                <w:color w:val="222222"/>
-              </w:rPr>
-            </w:pPr>
-            <w:r>
-              <w:rPr>
-                <w:rFonts w:eastAsia="Times New Roman" w:cs="Arial"/>
-                <w:color w:val="222222"/>
-              </w:rPr>
-              <w:t>Implementar las capacidades necesarias para poder crear campañas de mercadeo a listas específicas de clientes activos y potenciales, a través de canales convencionales cómo correos electrónicos o no convencionales como las redes sociales</w:t>
-            </w:r>
-          </w:p>
-        </w:tc>
-      </w:tr>
-      <w:tr>
-        <w:trPr>
-          <w:trHeight w:val="1265"/>
-          <w:jc w:val="center"/>
-        </w:trPr>
-        <w:tc>
-          <w:tcPr>
-            <w:tcW w:w="242" w:type="pct"/>
-            <w:tcBorders>
-              <w:top w:val="nil"/>
-              <w:left w:val="single" w:sz="4" w:space="0" w:color="auto"/>
-              <w:bottom w:val="single" w:sz="4" w:space="0" w:color="auto"/>
-              <w:right w:val="single" w:sz="4" w:space="0" w:color="auto"/>
-            </w:tcBorders>
-            <w:vAlign w:val="center"/>
-          </w:tcPr>
-          <w:p>
-            <w:pPr>
-              <w:spacing w:line="240" w:lineRule="auto"/>
-              <w:contextualSpacing/>
-              <w:jc w:val="center"/>
-              <w:rPr>
-                <w:rFonts w:eastAsia="Times New Roman" w:cs="Arial"/>
-                <w:b/>
-                <w:color w:val="222222"/>
-              </w:rPr>
-            </w:pPr>
-            <w:r>
-              <w:rPr>
-                <w:rFonts w:eastAsia="Times New Roman" w:cs="Arial"/>
-                <w:b/>
-                <w:color w:val="222222"/>
-              </w:rPr>
-              <w:t>ES3</w:t>
-            </w:r>
-          </w:p>
-        </w:tc>
-        <w:tc>
-          <w:tcPr>
-            <w:tcW w:w="1223" w:type="pct"/>
-            <w:tcBorders>
-              <w:top w:val="nil"/>
-              <w:left w:val="single" w:sz="4" w:space="0" w:color="auto"/>
-              <w:bottom w:val="single" w:sz="4" w:space="0" w:color="auto"/>
-              <w:right w:val="single" w:sz="4" w:space="0" w:color="auto"/>
-            </w:tcBorders>
-            <w:shd w:val="clear" w:color="auto" w:fill="auto"/>
-            <w:hideMark/>
-          </w:tcPr>
-          <w:p>
-            <w:pPr>
-              <w:spacing w:line="240" w:lineRule="auto"/>
-              <w:contextualSpacing/>
-              <w:rPr>
-                <w:rFonts w:eastAsia="Times New Roman" w:cs="Arial"/>
-                <w:color w:val="222222"/>
-              </w:rPr>
-            </w:pPr>
-            <w:r>
-              <w:rPr>
-                <w:rFonts w:eastAsia="Times New Roman" w:cs="Arial"/>
-                <w:color w:val="222222"/>
-              </w:rPr>
-              <w:t>Implementación medios de retroalimentación y reconocimiento de clientes y productos</w:t>
-            </w:r>
-          </w:p>
-        </w:tc>
-        <w:tc>
-          <w:tcPr>
-            <w:tcW w:w="3535" w:type="pct"/>
-            <w:tcBorders>
-              <w:top w:val="nil"/>
-              <w:left w:val="nil"/>
-              <w:bottom w:val="single" w:sz="4" w:space="0" w:color="auto"/>
-              <w:right w:val="single" w:sz="4" w:space="0" w:color="auto"/>
-            </w:tcBorders>
-            <w:shd w:val="clear" w:color="auto" w:fill="auto"/>
-            <w:hideMark/>
-          </w:tcPr>
-          <w:p>
-            <w:pPr>
-              <w:spacing w:line="240" w:lineRule="auto"/>
-              <w:contextualSpacing/>
-              <w:rPr>
-                <w:rFonts w:eastAsia="Times New Roman" w:cs="Arial"/>
-                <w:color w:val="222222"/>
-              </w:rPr>
-            </w:pPr>
-            <w:r>
-              <w:rPr>
-                <w:rFonts w:eastAsia="Times New Roman" w:cs="Arial"/>
-                <w:color w:val="222222"/>
-              </w:rPr>
-              <w:t>Implementar diferentes medios para que el MPLA sea capaz de recibir retroalimentación de las experiencias que los clientes han tenido con otros clientes y con sus productos. Así mismo usar esta retroalimentación sirva como criterio para definir listas de clientes y productos destacados, así como nuevos criterios de selección automática de ganadores a subastas o satisfacción de órdenes de compra</w:t>
-            </w:r>
-          </w:p>
-        </w:tc>
-      </w:tr>
-      <w:tr>
-        <w:trPr>
-          <w:trHeight w:val="862"/>
-          <w:jc w:val="center"/>
-        </w:trPr>
-        <w:tc>
-          <w:tcPr>
-            <w:tcW w:w="242" w:type="pct"/>
-            <w:tcBorders>
-              <w:top w:val="nil"/>
-              <w:left w:val="single" w:sz="4" w:space="0" w:color="auto"/>
-              <w:bottom w:val="single" w:sz="4" w:space="0" w:color="auto"/>
-              <w:right w:val="single" w:sz="4" w:space="0" w:color="auto"/>
-            </w:tcBorders>
-            <w:vAlign w:val="center"/>
-          </w:tcPr>
-          <w:p>
-            <w:pPr>
-              <w:spacing w:line="240" w:lineRule="auto"/>
-              <w:contextualSpacing/>
-              <w:jc w:val="center"/>
-              <w:rPr>
-                <w:rFonts w:eastAsia="Times New Roman" w:cs="Arial"/>
-                <w:b/>
-                <w:color w:val="222222"/>
-              </w:rPr>
-            </w:pPr>
-            <w:r>
-              <w:rPr>
-                <w:rFonts w:eastAsia="Times New Roman" w:cs="Arial"/>
-                <w:b/>
-                <w:color w:val="222222"/>
-              </w:rPr>
-              <w:t>ES4</w:t>
-            </w:r>
-          </w:p>
-        </w:tc>
-        <w:tc>
-          <w:tcPr>
-            <w:tcW w:w="1223" w:type="pct"/>
-            <w:tcBorders>
-              <w:top w:val="nil"/>
-              <w:left w:val="single" w:sz="4" w:space="0" w:color="auto"/>
-              <w:bottom w:val="single" w:sz="4" w:space="0" w:color="auto"/>
-              <w:right w:val="single" w:sz="4" w:space="0" w:color="auto"/>
-            </w:tcBorders>
-            <w:shd w:val="clear" w:color="auto" w:fill="auto"/>
-            <w:hideMark/>
-          </w:tcPr>
-          <w:p>
-            <w:pPr>
-              <w:spacing w:line="240" w:lineRule="auto"/>
-              <w:contextualSpacing/>
-              <w:rPr>
-                <w:rFonts w:eastAsia="Times New Roman" w:cs="Arial"/>
-                <w:color w:val="222222"/>
-              </w:rPr>
-            </w:pPr>
-            <w:r>
-              <w:rPr>
-                <w:rFonts w:eastAsia="Times New Roman" w:cs="Arial"/>
-                <w:color w:val="222222"/>
-              </w:rPr>
-              <w:t>Implementar un panel de control de manejo de transacciones activas</w:t>
-            </w:r>
-          </w:p>
-        </w:tc>
-        <w:tc>
-          <w:tcPr>
-            <w:tcW w:w="3535" w:type="pct"/>
-            <w:tcBorders>
-              <w:top w:val="nil"/>
-              <w:left w:val="nil"/>
-              <w:bottom w:val="single" w:sz="4" w:space="0" w:color="auto"/>
-              <w:right w:val="single" w:sz="4" w:space="0" w:color="auto"/>
-            </w:tcBorders>
-            <w:shd w:val="clear" w:color="auto" w:fill="auto"/>
-            <w:hideMark/>
-          </w:tcPr>
-          <w:p>
-            <w:pPr>
-              <w:spacing w:line="240" w:lineRule="auto"/>
-              <w:contextualSpacing/>
-              <w:rPr>
-                <w:rFonts w:eastAsia="Times New Roman" w:cs="Arial"/>
-                <w:color w:val="222222"/>
-              </w:rPr>
-            </w:pPr>
-            <w:r>
-              <w:rPr>
-                <w:rFonts w:eastAsia="Times New Roman" w:cs="Arial"/>
-                <w:color w:val="222222"/>
-              </w:rPr>
-              <w:t xml:space="preserve">Implemente un panel de control que muestre a sus clientes las </w:t>
-            </w:r>
-            <w:r>
-              <w:rPr>
-                <w:rFonts w:eastAsia="Times New Roman" w:cs="Arial"/>
-                <w:color w:val="222222"/>
-              </w:rPr>
-              <w:t>transaccion</w:t>
-            </w:r>
-            <w:r>
-              <w:rPr>
-                <w:rFonts w:eastAsia="Times New Roman" w:cs="Arial"/>
-                <w:color w:val="222222"/>
-              </w:rPr>
-              <w:t xml:space="preserve">es que actualmente se encuentran activas y que brinde la posibilidad, para cada transacción, de que sea cancelada o modificada mientras se encuentra en ejecución. </w:t>
-            </w:r>
-          </w:p>
-        </w:tc>
-      </w:tr>
-      <w:tr>
-        <w:trPr>
-          <w:trHeight w:val="1020"/>
-          <w:jc w:val="center"/>
-        </w:trPr>
-        <w:tc>
-          <w:tcPr>
-            <w:tcW w:w="242" w:type="pct"/>
-            <w:tcBorders>
-              <w:top w:val="nil"/>
-              <w:left w:val="single" w:sz="4" w:space="0" w:color="auto"/>
-              <w:bottom w:val="single" w:sz="4" w:space="0" w:color="auto"/>
-              <w:right w:val="single" w:sz="4" w:space="0" w:color="auto"/>
-            </w:tcBorders>
-            <w:vAlign w:val="center"/>
-          </w:tcPr>
-          <w:p>
-            <w:pPr>
-              <w:spacing w:line="240" w:lineRule="auto"/>
-              <w:contextualSpacing/>
-              <w:jc w:val="center"/>
-              <w:rPr>
-                <w:rFonts w:eastAsia="Times New Roman" w:cs="Arial"/>
-                <w:b/>
-                <w:color w:val="222222"/>
-              </w:rPr>
-            </w:pPr>
-            <w:r>
-              <w:rPr>
-                <w:rFonts w:eastAsia="Times New Roman" w:cs="Arial"/>
-                <w:b/>
-                <w:color w:val="222222"/>
-              </w:rPr>
-              <w:t>ES5</w:t>
-            </w:r>
-          </w:p>
-        </w:tc>
-        <w:tc>
-          <w:tcPr>
-            <w:tcW w:w="1223" w:type="pct"/>
-            <w:tcBorders>
-              <w:top w:val="nil"/>
-              <w:left w:val="single" w:sz="4" w:space="0" w:color="auto"/>
-              <w:bottom w:val="single" w:sz="4" w:space="0" w:color="auto"/>
-              <w:right w:val="single" w:sz="4" w:space="0" w:color="auto"/>
-            </w:tcBorders>
-            <w:shd w:val="clear" w:color="auto" w:fill="auto"/>
-            <w:hideMark/>
-          </w:tcPr>
-          <w:p>
-            <w:pPr>
-              <w:spacing w:line="240" w:lineRule="auto"/>
-              <w:contextualSpacing/>
-              <w:rPr>
-                <w:rFonts w:eastAsia="Times New Roman" w:cs="Arial"/>
-                <w:color w:val="222222"/>
-              </w:rPr>
-            </w:pPr>
-            <w:r>
-              <w:rPr>
-                <w:rFonts w:eastAsia="Times New Roman" w:cs="Arial"/>
-                <w:color w:val="222222"/>
-              </w:rPr>
-              <w:t>Implementación de gestión automática de acuerdos de servicio</w:t>
-            </w:r>
-          </w:p>
-        </w:tc>
-        <w:tc>
-          <w:tcPr>
-            <w:tcW w:w="3535" w:type="pct"/>
-            <w:tcBorders>
-              <w:top w:val="nil"/>
-              <w:left w:val="nil"/>
-              <w:bottom w:val="single" w:sz="4" w:space="0" w:color="auto"/>
-              <w:right w:val="single" w:sz="4" w:space="0" w:color="auto"/>
-            </w:tcBorders>
-            <w:shd w:val="clear" w:color="auto" w:fill="auto"/>
-            <w:hideMark/>
-          </w:tcPr>
-          <w:p>
-            <w:pPr>
-              <w:spacing w:line="240" w:lineRule="auto"/>
-              <w:contextualSpacing/>
-              <w:rPr>
-                <w:rFonts w:eastAsia="Times New Roman" w:cs="Arial"/>
-                <w:color w:val="222222"/>
-              </w:rPr>
-            </w:pPr>
-            <w:r>
-              <w:rPr>
-                <w:rFonts w:eastAsia="Times New Roman" w:cs="Arial"/>
-                <w:color w:val="222222"/>
-              </w:rPr>
-              <w:t>Establecer una gestión de acuerdos, dónde los clientes que usen los servicios del MPLA se comprometan a cumplir ciertas condiciones y/o cláusulas que aseguren un buen uso de la plataforma, Garantizando que ciertos derechos o condiciones se deben cumplir para con sus clientes.</w:t>
-            </w:r>
-          </w:p>
-        </w:tc>
-      </w:tr>
-    </w:tbl>
-    <w:p>
-      <w:pPr>
-        <w:spacing w:after="0"/>
-        <w:rPr>
-          <w:rFonts w:eastAsia="Arial"/>
-          <w:bCs/>
-          <w:sz w:val="20"/>
-        </w:rPr>
-      </w:pPr>
-      <w:r>
-        <w:rPr>
-          <w:rFonts w:eastAsia="Arial"/>
-          <w:bCs/>
-          <w:sz w:val="20"/>
-        </w:rPr>
-        <w:lastRenderedPageBreak/>
+    <w:p>
+      <w:pPr>
+        <w:spacing w:after="0"/>
+        <w:rPr>
+          <w:rFonts w:eastAsia="Arial"/>
+          <w:bCs/>
+          <w:sz w:val="20"/>
+        </w:rPr>
+      </w:pPr>
+      <w:r>
+        <w:rPr>
+          <w:rFonts w:eastAsia="Arial"/>
+          <w:bCs/>
+          <w:sz w:val="20"/>
+        </w:rPr>
         <w:t>Resumen impacto brecha:</w:t>
       </w:r>
     </w:p>
@@ -1251,49 +461,167 @@
           <w:sz w:val="20"/>
         </w:rPr>
       </w:pPr>
-    </w:p>
-    <w:p>
-      <w:pPr>
-        <w:spacing w:after="0"/>
-        <w:rPr>
-          <w:rFonts w:eastAsia="Arial"/>
-          <w:bCs/>
-          <w:sz w:val="20"/>
-        </w:rPr>
-      </w:pPr>
-      <w:r>
-        <w:rPr>
-          <w:rFonts w:eastAsia="Arial"/>
-          <w:bCs/>
-          <w:sz w:val="20"/>
-        </w:rPr>
-        <w:t xml:space="preserve">En la cadena de valor se realizan modificaciones sobre los </w:t>
-      </w:r>
-      <w:proofErr w:type="spellStart"/>
-      <w:r>
-        <w:rPr>
-          <w:rFonts w:eastAsia="Arial"/>
-          <w:bCs/>
-          <w:sz w:val="20"/>
-        </w:rPr>
-        <w:t>macroprocesos</w:t>
-      </w:r>
-      <w:proofErr w:type="spellEnd"/>
-      <w:r>
-        <w:rPr>
-          <w:rFonts w:eastAsia="Arial"/>
-          <w:bCs/>
-          <w:sz w:val="20"/>
-        </w:rPr>
-        <w:t xml:space="preserve"> de Mercadeo, ventas y evaluación</w:t>
-      </w:r>
-      <w:r>
-        <w:rPr>
-          <w:rFonts w:eastAsia="Arial"/>
-          <w:bCs/>
-          <w:sz w:val="20"/>
-        </w:rPr>
-        <w:t>. Para detallar los cambios en cada una de las vistas arquitecturales tenemos la siguiente imagen</w:t>
+      <w:r>
+        <w:rPr>
+          <w:rFonts w:eastAsia="Arial"/>
+          <w:bCs/>
+          <w:sz w:val="20"/>
+        </w:rPr>
+        <w:t xml:space="preserve">ES1 </w:t>
+      </w:r>
+      <w:r>
+        <w:rPr>
+          <w:rFonts w:eastAsia="Arial"/>
+          <w:bCs/>
+          <w:sz w:val="20"/>
+        </w:rPr>
+        <w:t>Implementar nuevos procesos de mediación de transacciones</w:t>
+      </w:r>
+    </w:p>
+    <w:p>
+      <w:pPr>
+        <w:spacing w:line="240" w:lineRule="auto"/>
+        <w:contextualSpacing/>
+        <w:rPr>
+          <w:rFonts w:eastAsia="Arial"/>
+          <w:bCs/>
+          <w:sz w:val="20"/>
+        </w:rPr>
+      </w:pPr>
+      <w:r>
+        <w:rPr>
+          <w:rFonts w:eastAsia="Arial"/>
+          <w:bCs/>
+          <w:sz w:val="20"/>
+        </w:rPr>
+        <w:t xml:space="preserve">ES2 </w:t>
+      </w:r>
+      <w:r>
+        <w:rPr>
+          <w:rFonts w:eastAsia="Arial"/>
+          <w:bCs/>
+          <w:sz w:val="20"/>
+        </w:rPr>
+        <w:t>Implementar estrategias de fidelización y atracción de clientes</w:t>
+      </w:r>
+    </w:p>
+    <w:p>
+      <w:pPr>
+        <w:spacing w:line="240" w:lineRule="auto"/>
+        <w:contextualSpacing/>
+        <w:rPr>
+          <w:rFonts w:eastAsia="Arial"/>
+          <w:bCs/>
+          <w:sz w:val="20"/>
+        </w:rPr>
+      </w:pPr>
+      <w:r>
+        <w:rPr>
+          <w:rFonts w:eastAsia="Arial"/>
+          <w:bCs/>
+          <w:sz w:val="20"/>
+        </w:rPr>
+        <w:t xml:space="preserve">ES3 </w:t>
+      </w:r>
+      <w:r>
+        <w:rPr>
+          <w:rFonts w:eastAsia="Arial"/>
+          <w:bCs/>
+          <w:sz w:val="20"/>
+        </w:rPr>
+        <w:t>Implementación medios de retroalimentación y reconocimiento de clientes y productos</w:t>
+      </w:r>
+    </w:p>
+    <w:p>
+      <w:pPr>
+        <w:spacing w:line="240" w:lineRule="auto"/>
+        <w:contextualSpacing/>
+        <w:rPr>
+          <w:rFonts w:eastAsia="Arial"/>
+          <w:bCs/>
+          <w:sz w:val="20"/>
+        </w:rPr>
+      </w:pPr>
+      <w:r>
+        <w:rPr>
+          <w:rFonts w:eastAsia="Arial"/>
+          <w:bCs/>
+          <w:sz w:val="20"/>
+        </w:rPr>
+        <w:t xml:space="preserve">ES4 </w:t>
+      </w:r>
+      <w:r>
+        <w:rPr>
+          <w:rFonts w:eastAsia="Arial"/>
+          <w:bCs/>
+          <w:sz w:val="20"/>
+        </w:rPr>
+        <w:t>Implementar un panel de control de manejo de transacciones activas</w:t>
+      </w:r>
+    </w:p>
+    <w:p>
+      <w:pPr>
+        <w:spacing w:line="240" w:lineRule="auto"/>
+        <w:contextualSpacing/>
+        <w:rPr>
+          <w:rFonts w:eastAsia="Arial"/>
+          <w:bCs/>
+          <w:sz w:val="20"/>
+        </w:rPr>
+      </w:pPr>
+      <w:r>
+        <w:rPr>
+          <w:rFonts w:eastAsia="Arial"/>
+          <w:bCs/>
+          <w:sz w:val="20"/>
+        </w:rPr>
+        <w:t xml:space="preserve">ES5 </w:t>
+      </w:r>
+      <w:r>
+        <w:rPr>
+          <w:rFonts w:eastAsia="Arial"/>
+          <w:bCs/>
+          <w:sz w:val="20"/>
+        </w:rPr>
+        <w:t>Implementación de gestión automática de acuerdos de servicio</w:t>
+      </w:r>
+    </w:p>
+    <w:p>
+      <w:pPr>
+        <w:spacing w:after="0"/>
+        <w:rPr>
+          <w:rFonts w:eastAsia="Arial"/>
+          <w:bCs/>
+          <w:sz w:val="20"/>
+        </w:rPr>
+      </w:pPr>
+    </w:p>
+    <w:p>
+      <w:pPr>
+        <w:spacing w:after="0"/>
+        <w:rPr>
+          <w:rFonts w:eastAsia="Arial"/>
+          <w:bCs/>
+          <w:sz w:val="20"/>
+        </w:rPr>
+      </w:pPr>
+    </w:p>
+    <w:p>
+      <w:pPr>
+        <w:spacing w:after="0"/>
+        <w:rPr>
+          <w:rFonts w:eastAsia="Arial"/>
+          <w:bCs/>
+          <w:sz w:val="20"/>
+        </w:rPr>
+      </w:pPr>
+      <w:r>
+        <w:rPr>
+          <w:rFonts w:eastAsia="Arial"/>
+          <w:bCs/>
+          <w:sz w:val="20"/>
+        </w:rPr>
+        <w:t>Para detallar los cambios en cada una de las vistas arquitecturales tenemos la siguiente imagen</w:t>
       </w:r>
       <w:r>
         <w:rPr>
@@ -1344,6 +672,29 @@
         </w:rPr>
         <w:t xml:space="preserve"> </w:t>
       </w:r>
+    </w:p>
+    <w:p>
+      <w:pPr>
+        <w:pStyle w:val="Prrafodelista"/>
+        <w:numPr>
+          <w:ilvl w:val="1"/>
+          <w:numId w:val="4"/>
+        </w:numPr>
+        <w:spacing w:after="0"/>
+        <w:rPr>
+          <w:rFonts w:eastAsia="Arial"/>
+          <w:bCs/>
+          <w:sz w:val="20"/>
+        </w:rPr>
+      </w:pPr>
+      <w:r>
+        <w:rPr>
+          <w:rFonts w:eastAsia="Arial"/>
+          <w:bCs/>
+          <w:sz w:val="20"/>
+        </w:rPr>
+        <w:t xml:space="preserve">ES1: </w:t>
+      </w:r>
       <w:r>
         <w:rPr>
           <w:rFonts w:eastAsia="Arial"/>
@@ -1355,25 +706,26 @@
     </w:p>
     <w:p>
       <w:pPr>
-        <w:spacing w:after="0"/>
-        <w:ind w:left="708"/>
-        <w:rPr>
-          <w:rFonts w:eastAsia="Arial"/>
-          <w:bCs/>
-          <w:sz w:val="20"/>
-        </w:rPr>
-      </w:pPr>
-    </w:p>
-    <w:p>
-      <w:pPr>
-        <w:spacing w:after="0"/>
-        <w:ind w:left="708"/>
-        <w:rPr>
-          <w:rFonts w:eastAsia="Arial"/>
-          <w:bCs/>
-          <w:sz w:val="20"/>
-        </w:rPr>
-      </w:pPr>
+        <w:pStyle w:val="Prrafodelista"/>
+        <w:numPr>
+          <w:ilvl w:val="1"/>
+          <w:numId w:val="4"/>
+        </w:numPr>
+        <w:spacing w:after="0"/>
+        <w:rPr>
+          <w:rFonts w:eastAsia="Arial"/>
+          <w:bCs/>
+          <w:sz w:val="20"/>
+        </w:rPr>
+      </w:pPr>
+      <w:r>
+        <w:rPr>
+          <w:rFonts w:eastAsia="Arial"/>
+          <w:bCs/>
+          <w:sz w:val="20"/>
+        </w:rPr>
+        <w:t xml:space="preserve">ES2: </w:t>
+      </w:r>
       <w:r>
         <w:rPr>
           <w:rFonts w:eastAsia="Arial"/>
@@ -1385,33 +737,93 @@
     </w:p>
     <w:p>
       <w:pPr>
-        <w:spacing w:after="0"/>
-        <w:ind w:left="708"/>
-        <w:rPr>
-          <w:rFonts w:eastAsia="Arial"/>
-          <w:bCs/>
-          <w:sz w:val="20"/>
-        </w:rPr>
-      </w:pPr>
-    </w:p>
-    <w:p>
-      <w:pPr>
-        <w:spacing w:after="0"/>
-        <w:ind w:left="708"/>
-        <w:rPr>
-          <w:rFonts w:eastAsia="Arial"/>
-          <w:bCs/>
-          <w:sz w:val="20"/>
-        </w:rPr>
-      </w:pPr>
-      <w:r>
-        <w:rPr>
-          <w:rFonts w:eastAsia="Arial"/>
-          <w:bCs/>
-          <w:sz w:val="20"/>
-        </w:rPr>
-        <w:t>Y por último, el proceso de retroalimentación de clientes o productos fue agregado al eslabón de Evaluación.</w:t>
-      </w:r>
+        <w:pStyle w:val="Prrafodelista"/>
+        <w:numPr>
+          <w:ilvl w:val="1"/>
+          <w:numId w:val="4"/>
+        </w:numPr>
+        <w:spacing w:after="0"/>
+        <w:rPr>
+          <w:rFonts w:eastAsia="Arial"/>
+          <w:bCs/>
+          <w:sz w:val="20"/>
+        </w:rPr>
+      </w:pPr>
+      <w:r>
+        <w:rPr>
+          <w:rFonts w:eastAsia="Arial"/>
+          <w:bCs/>
+          <w:sz w:val="20"/>
+        </w:rPr>
+        <w:t xml:space="preserve">ES3: </w:t>
+      </w:r>
+      <w:r>
+        <w:rPr>
+          <w:rFonts w:eastAsia="Arial"/>
+          <w:bCs/>
+          <w:sz w:val="20"/>
+        </w:rPr>
+        <w:t>E</w:t>
+      </w:r>
+      <w:r>
+        <w:rPr>
+          <w:rFonts w:eastAsia="Arial"/>
+          <w:bCs/>
+          <w:sz w:val="20"/>
+        </w:rPr>
+        <w:t>l proceso de retroalimentación de clientes o productos fue agregado al eslabón de Evaluación.</w:t>
+      </w:r>
+    </w:p>
+    <w:p>
+      <w:pPr>
+        <w:pStyle w:val="Prrafodelista"/>
+        <w:numPr>
+          <w:ilvl w:val="1"/>
+          <w:numId w:val="4"/>
+        </w:numPr>
+        <w:spacing w:after="0"/>
+        <w:rPr>
+          <w:rFonts w:eastAsia="Arial"/>
+          <w:bCs/>
+          <w:sz w:val="20"/>
+        </w:rPr>
+      </w:pPr>
+      <w:r>
+        <w:rPr>
+          <w:rFonts w:eastAsia="Arial"/>
+          <w:bCs/>
+          <w:sz w:val="20"/>
+        </w:rPr>
+        <w:t>ES4 y ES5:</w:t>
+      </w:r>
+      <w:r>
+        <w:rPr>
+          <w:rFonts w:eastAsia="Arial"/>
+          <w:bCs/>
+          <w:sz w:val="20"/>
+        </w:rPr>
+        <w:t xml:space="preserve"> </w:t>
+      </w:r>
+      <w:r>
+        <w:rPr>
+          <w:rFonts w:eastAsia="Arial"/>
+          <w:bCs/>
+          <w:sz w:val="20"/>
+        </w:rPr>
+        <w:t>Se soportan de manera implícita dentro del flujo de control de los procesos de mediación de transacciones.</w:t>
+      </w:r>
+    </w:p>
+    <w:p>
+      <w:pPr>
+        <w:pStyle w:val="Prrafodelista"/>
+        <w:spacing w:after="0"/>
+        <w:ind w:left="1440"/>
+        <w:rPr>
+          <w:rFonts w:eastAsia="Arial"/>
+          <w:bCs/>
+          <w:sz w:val="20"/>
+        </w:rPr>
+      </w:pPr>
     </w:p>
     <w:p>
       <w:pPr>
@@ -1433,15 +845,147 @@
           <w:bCs/>
           <w:sz w:val="20"/>
         </w:rPr>
-        <w:t xml:space="preserve">AD: </w:t>
-      </w:r>
-      <w:r>
-        <w:rPr>
-          <w:rFonts w:eastAsia="Arial"/>
-          <w:bCs/>
-          <w:sz w:val="20"/>
-        </w:rPr>
-        <w:t>Se agregaron 14 entidades al modelo ontológico de datos. Se modifican 3.</w:t>
+        <w:t>AD:</w:t>
+      </w:r>
+    </w:p>
+    <w:p>
+      <w:pPr>
+        <w:pStyle w:val="Prrafodelista"/>
+        <w:numPr>
+          <w:ilvl w:val="1"/>
+          <w:numId w:val="4"/>
+        </w:numPr>
+        <w:spacing w:after="0"/>
+        <w:rPr>
+          <w:rFonts w:eastAsia="Arial"/>
+          <w:bCs/>
+          <w:sz w:val="20"/>
+        </w:rPr>
+      </w:pPr>
+      <w:r>
+        <w:rPr>
+          <w:rFonts w:eastAsia="Arial"/>
+          <w:bCs/>
+          <w:sz w:val="20"/>
+        </w:rPr>
+        <w:t xml:space="preserve">ES1: Añade </w:t>
+      </w:r>
+      <w:r>
+        <w:rPr>
+          <w:rFonts w:eastAsia="Arial"/>
+          <w:bCs/>
+          <w:sz w:val="20"/>
+        </w:rPr>
+        <w:t>SolicitudCotización, IntencionCompra,</w:t>
+      </w:r>
+      <w:r>
+        <w:rPr>
+          <w:rFonts w:eastAsia="Arial"/>
+          <w:bCs/>
+          <w:sz w:val="20"/>
+        </w:rPr>
+        <w:t xml:space="preserve"> Cotización, Convocatoria, IntencionVenta, Intencion y modifica Subasta, Cliente y Orden de compra.</w:t>
+      </w:r>
+    </w:p>
+    <w:p>
+      <w:pPr>
+        <w:pStyle w:val="Prrafodelista"/>
+        <w:numPr>
+          <w:ilvl w:val="1"/>
+          <w:numId w:val="4"/>
+        </w:numPr>
+        <w:spacing w:after="0"/>
+        <w:rPr>
+          <w:rFonts w:eastAsia="Arial"/>
+          <w:bCs/>
+          <w:sz w:val="20"/>
+        </w:rPr>
+      </w:pPr>
+      <w:r>
+        <w:rPr>
+          <w:rFonts w:eastAsia="Arial"/>
+          <w:bCs/>
+          <w:sz w:val="20"/>
+        </w:rPr>
+        <w:t xml:space="preserve">ES2: </w:t>
+      </w:r>
+      <w:r>
+        <w:rPr>
+          <w:rFonts w:eastAsia="Arial"/>
+          <w:bCs/>
+          <w:sz w:val="20"/>
+        </w:rPr>
+        <w:t>Añade Campaña, EstrategiaCampaña, Eve</w:t>
+      </w:r>
+      <w:r>
+        <w:rPr>
+          <w:rFonts w:eastAsia="Arial"/>
+          <w:bCs/>
+          <w:sz w:val="20"/>
+        </w:rPr>
+        <w:t>nto, RevisionEstrategiaCampaña, MensajePromocional.</w:t>
+      </w:r>
+    </w:p>
+    <w:p>
+      <w:pPr>
+        <w:pStyle w:val="Prrafodelista"/>
+        <w:numPr>
+          <w:ilvl w:val="1"/>
+          <w:numId w:val="4"/>
+        </w:numPr>
+        <w:spacing w:after="0"/>
+        <w:rPr>
+          <w:rFonts w:eastAsia="Arial"/>
+          <w:bCs/>
+          <w:sz w:val="20"/>
+        </w:rPr>
+      </w:pPr>
+      <w:r>
+        <w:rPr>
+          <w:rFonts w:eastAsia="Arial"/>
+          <w:bCs/>
+          <w:sz w:val="20"/>
+        </w:rPr>
+        <w:t xml:space="preserve">ES3: </w:t>
+      </w:r>
+      <w:r>
+        <w:rPr>
+          <w:rFonts w:eastAsia="Arial"/>
+          <w:bCs/>
+          <w:sz w:val="20"/>
+        </w:rPr>
+        <w:t>Añade Retroalimentación y Criterio.</w:t>
+      </w:r>
+    </w:p>
+    <w:p>
+      <w:pPr>
+        <w:pStyle w:val="Prrafodelista"/>
+        <w:numPr>
+          <w:ilvl w:val="1"/>
+          <w:numId w:val="4"/>
+        </w:numPr>
+        <w:spacing w:after="0"/>
+        <w:rPr>
+          <w:rFonts w:eastAsia="Arial"/>
+          <w:bCs/>
+          <w:sz w:val="20"/>
+        </w:rPr>
+      </w:pPr>
+      <w:r>
+        <w:rPr>
+          <w:rFonts w:eastAsia="Arial"/>
+          <w:bCs/>
+          <w:sz w:val="20"/>
+        </w:rPr>
+        <w:t>ES4: Añade AcuerdoServici</w:t>
+      </w:r>
+      <w:r>
+        <w:rPr>
+          <w:rFonts w:eastAsia="Arial"/>
+          <w:bCs/>
+          <w:sz w:val="20"/>
+        </w:rPr>
+        <w:t>o</w:t>
       </w:r>
     </w:p>
     <w:p>
@@ -1452,6 +996,7 @@
           <w:numId w:val="4"/>
         </w:numPr>
         <w:spacing w:after="0"/>
+        <w:jc w:val="both"/>
         <w:rPr>
           <w:rFonts w:eastAsia="Arial"/>
           <w:bCs/>
@@ -1474,93 +1019,156 @@
         </w:rPr>
         <w:t xml:space="preserve">Se modificaron </w:t>
       </w:r>
-      <w:r>
-        <w:rPr>
-          <w:rFonts w:eastAsia="Arial"/>
-          <w:bCs/>
-          <w:sz w:val="20"/>
-          <w:highlight w:val="yellow"/>
-        </w:rPr>
-        <w:t xml:space="preserve">CRM </w:t>
-      </w:r>
-      <w:proofErr w:type="spellStart"/>
-      <w:r>
-        <w:rPr>
-          <w:rFonts w:eastAsia="Arial"/>
-          <w:bCs/>
-          <w:sz w:val="20"/>
-          <w:highlight w:val="yellow"/>
-        </w:rPr>
-        <w:t>On</w:t>
-      </w:r>
-      <w:proofErr w:type="spellEnd"/>
-      <w:r>
-        <w:rPr>
-          <w:rFonts w:eastAsia="Arial"/>
-          <w:bCs/>
-          <w:sz w:val="20"/>
-          <w:highlight w:val="yellow"/>
+    </w:p>
+    <w:p>
+      <w:pPr>
+        <w:pStyle w:val="Prrafodelista"/>
+        <w:spacing w:after="0"/>
+        <w:jc w:val="both"/>
+        <w:rPr>
+          <w:rFonts w:eastAsia="Arial"/>
+          <w:bCs/>
+          <w:sz w:val="20"/>
+        </w:rPr>
+      </w:pPr>
+    </w:p>
+    <w:p>
+      <w:pPr>
+        <w:pStyle w:val="Prrafodelista"/>
+        <w:numPr>
+          <w:ilvl w:val="1"/>
+          <w:numId w:val="4"/>
+        </w:numPr>
+        <w:spacing w:after="0"/>
+        <w:jc w:val="both"/>
+        <w:rPr>
+          <w:rFonts w:eastAsia="Arial"/>
+          <w:bCs/>
+          <w:sz w:val="20"/>
+          <w:lang w:val="es-CO"/>
+        </w:rPr>
+      </w:pPr>
+      <w:r>
+        <w:rPr>
+          <w:rFonts w:eastAsia="Arial"/>
+          <w:bCs/>
+          <w:sz w:val="20"/>
+          <w:lang w:val="es-CO"/>
+        </w:rPr>
+        <w:t>ES1:</w:t>
+      </w:r>
+      <w:r>
+        <w:rPr>
+          <w:rFonts w:eastAsia="Arial"/>
+          <w:bCs/>
+          <w:sz w:val="20"/>
+          <w:lang w:val="es-CO"/>
+        </w:rPr>
+        <w:t xml:space="preserve"> Se modifica</w:t>
+      </w:r>
+      <w:r>
+        <w:rPr>
+          <w:rFonts w:eastAsia="Arial"/>
+          <w:bCs/>
+          <w:sz w:val="20"/>
+          <w:lang w:val="es-CO"/>
         </w:rPr>
         <w:t xml:space="preserve"> </w:t>
       </w:r>
-      <w:proofErr w:type="spellStart"/>
-      <w:r>
-        <w:rPr>
-          <w:rFonts w:eastAsia="Arial"/>
-          <w:bCs/>
-          <w:sz w:val="20"/>
-          <w:highlight w:val="yellow"/>
-        </w:rPr>
-        <w:t>Demand</w:t>
-      </w:r>
-      <w:proofErr w:type="spellEnd"/>
-      <w:r>
-        <w:rPr>
-          <w:rFonts w:eastAsia="Arial"/>
-          <w:bCs/>
-          <w:sz w:val="20"/>
-        </w:rPr>
-        <w:t xml:space="preserve"> que soporta los procesos de solicitar cotización, </w:t>
-      </w:r>
-      <w:r>
-        <w:rPr>
-          <w:rFonts w:eastAsia="Arial"/>
-          <w:bCs/>
-          <w:sz w:val="20"/>
-        </w:rPr>
-        <w:t>Registrar intención de venta</w:t>
-      </w:r>
-      <w:r>
-        <w:rPr>
-          <w:rFonts w:eastAsia="Arial"/>
-          <w:bCs/>
-          <w:sz w:val="20"/>
-        </w:rPr>
-        <w:t>, Registrar intención de compra</w:t>
-      </w:r>
-      <w:r>
-        <w:rPr>
-          <w:rFonts w:eastAsia="Arial"/>
-          <w:bCs/>
-          <w:sz w:val="20"/>
-        </w:rPr>
-        <w:t xml:space="preserve">, solicitar subasta, </w:t>
-      </w:r>
-      <w:r>
-        <w:rPr>
-          <w:rFonts w:eastAsia="Arial"/>
-          <w:bCs/>
-          <w:sz w:val="20"/>
-        </w:rPr>
-        <w:t>Procesamiento de PO y DA</w:t>
-      </w:r>
-      <w:r>
-        <w:rPr>
-          <w:rFonts w:eastAsia="Arial"/>
-          <w:bCs/>
-          <w:sz w:val="20"/>
-        </w:rPr>
-        <w:t>, crear campaña, controlar campaña, retroalimentación de clientes o productos.</w:t>
+      <w:r>
+        <w:rPr>
+          <w:rFonts w:eastAsia="Arial"/>
+          <w:bCs/>
+          <w:sz w:val="20"/>
+          <w:lang w:val="es-CO"/>
+        </w:rPr>
+        <w:t>CRM On Demand</w:t>
+      </w:r>
+      <w:r>
+        <w:rPr>
+          <w:rFonts w:eastAsia="Arial"/>
+          <w:bCs/>
+          <w:sz w:val="20"/>
+          <w:lang w:val="es-CO"/>
+        </w:rPr>
+        <w:t>,</w:t>
+      </w:r>
+      <w:r>
+        <w:rPr>
+          <w:rFonts w:eastAsia="Arial"/>
+          <w:bCs/>
+          <w:sz w:val="20"/>
+          <w:lang w:val="es-CO"/>
+        </w:rPr>
+        <w:t xml:space="preserve"> POManager</w:t>
+      </w:r>
+      <w:r>
+        <w:rPr>
+          <w:rFonts w:eastAsia="Arial"/>
+          <w:bCs/>
+          <w:sz w:val="20"/>
+          <w:lang w:val="es-CO"/>
+        </w:rPr>
+        <w:t>, TransactManager</w:t>
+      </w:r>
+      <w:r>
+        <w:rPr>
+          <w:rFonts w:eastAsia="Arial"/>
+          <w:bCs/>
+          <w:sz w:val="20"/>
+          <w:lang w:val="es-CO"/>
+        </w:rPr>
+        <w:t>, BillingCharges</w:t>
+      </w:r>
+      <w:r>
+        <w:rPr>
+          <w:rFonts w:eastAsia="Arial"/>
+          <w:bCs/>
+          <w:sz w:val="20"/>
+          <w:lang w:val="es-CO"/>
+        </w:rPr>
+        <w:t>, agrega StockManager</w:t>
+      </w:r>
+      <w:r>
+        <w:rPr>
+          <w:rFonts w:eastAsia="Arial"/>
+          <w:bCs/>
+          <w:sz w:val="20"/>
+          <w:lang w:val="es-CO"/>
+        </w:rPr>
+        <w:t xml:space="preserve"> Se encarga de administrar las solicitudes de cotización y las intenciones de compra/venta</w:t>
+      </w:r>
+    </w:p>
+    <w:p>
+      <w:pPr>
+        <w:pStyle w:val="Prrafodelista"/>
+        <w:numPr>
+          <w:ilvl w:val="1"/>
+          <w:numId w:val="4"/>
+        </w:numPr>
+        <w:spacing w:after="0"/>
+        <w:jc w:val="both"/>
+        <w:rPr>
+          <w:rFonts w:eastAsia="Arial"/>
+          <w:bCs/>
+          <w:sz w:val="20"/>
+        </w:rPr>
+      </w:pPr>
+      <w:r>
+        <w:rPr>
+          <w:rFonts w:eastAsia="Arial"/>
+          <w:bCs/>
+          <w:sz w:val="20"/>
+        </w:rPr>
+        <w:t>ES2: Se modifica CRM On Demand</w:t>
+      </w:r>
+      <w:r>
+        <w:rPr>
+          <w:rFonts w:eastAsia="Arial"/>
+          <w:bCs/>
+          <w:sz w:val="20"/>
+        </w:rPr>
+        <w:t>, TransactManager</w:t>
       </w:r>
       <w:r>
         <w:rPr>
@@ -1570,17 +1178,108 @@
         </w:rPr>
         <w:t xml:space="preserve"> </w:t>
       </w:r>
-      <w:proofErr w:type="spellStart"/>
-      <w:r>
-        <w:rPr>
-          <w:rFonts w:eastAsia="Arial"/>
-          <w:bCs/>
-          <w:sz w:val="20"/>
-          <w:highlight w:val="yellow"/>
-        </w:rPr>
-        <w:t>POManager</w:t>
-      </w:r>
-      <w:proofErr w:type="spellEnd"/>
+    </w:p>
+    <w:p>
+      <w:pPr>
+        <w:pStyle w:val="Prrafodelista"/>
+        <w:numPr>
+          <w:ilvl w:val="1"/>
+          <w:numId w:val="4"/>
+        </w:numPr>
+        <w:spacing w:after="0"/>
+        <w:jc w:val="both"/>
+        <w:rPr>
+          <w:rFonts w:eastAsia="Arial"/>
+          <w:bCs/>
+          <w:sz w:val="20"/>
+        </w:rPr>
+      </w:pPr>
+      <w:r>
+        <w:rPr>
+          <w:rFonts w:eastAsia="Arial"/>
+          <w:bCs/>
+          <w:sz w:val="20"/>
+        </w:rPr>
+        <w:t>ES3: CRM On Demand</w:t>
+      </w:r>
+    </w:p>
+    <w:p>
+      <w:pPr>
+        <w:pStyle w:val="Prrafodelista"/>
+        <w:numPr>
+          <w:ilvl w:val="1"/>
+          <w:numId w:val="4"/>
+        </w:numPr>
+        <w:rPr>
+          <w:rFonts w:eastAsia="Arial"/>
+          <w:bCs/>
+          <w:sz w:val="20"/>
+        </w:rPr>
+      </w:pPr>
+      <w:r>
+        <w:rPr>
+          <w:rFonts w:eastAsia="Arial"/>
+          <w:bCs/>
+          <w:sz w:val="20"/>
+        </w:rPr>
+        <w:t xml:space="preserve">ES4: </w:t>
+      </w:r>
+      <w:r>
+        <w:rPr>
+          <w:rFonts w:eastAsia="Arial"/>
+          <w:bCs/>
+          <w:sz w:val="20"/>
+        </w:rPr>
+        <w:t>Agrega ServicesAgreementEval</w:t>
+      </w:r>
+      <w:r>
+        <w:rPr>
+          <w:rFonts w:eastAsia="Arial"/>
+          <w:bCs/>
+          <w:sz w:val="20"/>
+        </w:rPr>
+        <w:t xml:space="preserve"> Se encarga de evaluar el cumplimiento de las reglas y los acuerdos de servicios </w:t>
+      </w:r>
+      <w:r>
+        <w:rPr>
+          <w:rFonts w:eastAsia="Arial"/>
+          <w:bCs/>
+          <w:sz w:val="20"/>
+        </w:rPr>
+        <w:t>definidos en el motor de reglas.</w:t>
+      </w:r>
+    </w:p>
+    <w:p>
+      <w:pPr>
+        <w:pStyle w:val="Prrafodelista"/>
+        <w:numPr>
+          <w:ilvl w:val="1"/>
+          <w:numId w:val="4"/>
+        </w:numPr>
+        <w:spacing w:after="0"/>
+        <w:jc w:val="both"/>
+        <w:rPr>
+          <w:rFonts w:eastAsia="Arial"/>
+          <w:bCs/>
+          <w:sz w:val="20"/>
+        </w:rPr>
+      </w:pPr>
+      <w:r>
+        <w:rPr>
+          <w:rFonts w:eastAsia="Arial"/>
+          <w:bCs/>
+          <w:sz w:val="20"/>
+        </w:rPr>
+        <w:t xml:space="preserve">ES5: </w:t>
+      </w:r>
+      <w:r>
+        <w:rPr>
+          <w:rFonts w:eastAsia="Arial"/>
+          <w:bCs/>
+          <w:sz w:val="20"/>
+        </w:rPr>
+        <w:t>Oracle BAM que realiza un monitoreo de los procesos.</w:t>
+      </w:r>
       <w:r>
         <w:rPr>
           <w:rFonts w:eastAsia="Arial"/>
@@ -1588,172 +1287,6 @@
           <w:sz w:val="20"/>
         </w:rPr>
         <w:t xml:space="preserve"> </w:t>
-      </w:r>
-      <w:r>
-        <w:rPr>
-          <w:rFonts w:eastAsia="Arial"/>
-          <w:bCs/>
-          <w:sz w:val="20"/>
-        </w:rPr>
-        <w:t xml:space="preserve"> el procesamiento de PO y DA.</w:t>
-      </w:r>
-      <w:r>
-        <w:rPr>
-          <w:rFonts w:eastAsia="Arial"/>
-          <w:bCs/>
-          <w:sz w:val="20"/>
-        </w:rPr>
-        <w:t xml:space="preserve"> </w:t>
-      </w:r>
-      <w:proofErr w:type="spellStart"/>
-      <w:r>
-        <w:rPr>
-          <w:rFonts w:eastAsia="Arial"/>
-          <w:bCs/>
-          <w:sz w:val="20"/>
-          <w:highlight w:val="yellow"/>
-        </w:rPr>
-        <w:t>TransactManager</w:t>
-      </w:r>
-      <w:proofErr w:type="spellEnd"/>
-      <w:r>
-        <w:rPr>
-          <w:rFonts w:eastAsia="Arial"/>
-          <w:bCs/>
-          <w:sz w:val="20"/>
-        </w:rPr>
-        <w:t xml:space="preserve"> solicitar sub</w:t>
-      </w:r>
-      <w:r>
-        <w:rPr>
-          <w:rFonts w:eastAsia="Arial"/>
-          <w:bCs/>
-          <w:sz w:val="20"/>
-        </w:rPr>
-        <w:t xml:space="preserve">asta y procesamiento de PO y DA, controlar campaña. </w:t>
-      </w:r>
-      <w:proofErr w:type="spellStart"/>
-      <w:r>
-        <w:rPr>
-          <w:rFonts w:eastAsia="Arial"/>
-          <w:bCs/>
-          <w:sz w:val="20"/>
-          <w:highlight w:val="yellow"/>
-        </w:rPr>
-        <w:t>BillingCharges</w:t>
-      </w:r>
-      <w:proofErr w:type="spellEnd"/>
-      <w:r>
-        <w:rPr>
-          <w:rFonts w:eastAsia="Arial"/>
-          <w:bCs/>
-          <w:sz w:val="20"/>
-        </w:rPr>
-        <w:t xml:space="preserve"> es una aplicación nueva que soporta el procesamiento de PO y DA. Oracle BAM que realiza un monitoreo de los procesos.</w:t>
-      </w:r>
-      <w:r>
-        <w:rPr>
-          <w:rFonts w:eastAsia="Arial"/>
-          <w:bCs/>
-          <w:sz w:val="20"/>
-        </w:rPr>
-        <w:t xml:space="preserve"> Y como aplicaciones nuevas tenemos </w:t>
-      </w:r>
-      <w:proofErr w:type="spellStart"/>
-      <w:r>
-        <w:rPr>
-          <w:rFonts w:eastAsia="Arial"/>
-          <w:bCs/>
-          <w:sz w:val="20"/>
-          <w:highlight w:val="yellow"/>
-        </w:rPr>
-        <w:t>StockManager</w:t>
-      </w:r>
-      <w:proofErr w:type="spellEnd"/>
-      <w:r>
-        <w:rPr>
-          <w:rFonts w:eastAsia="Arial"/>
-          <w:bCs/>
-          <w:sz w:val="20"/>
-        </w:rPr>
-        <w:t xml:space="preserve"> </w:t>
-      </w:r>
-      <w:r>
-        <w:rPr>
-          <w:rFonts w:cstheme="minorHAnsi"/>
-          <w:szCs w:val="20"/>
-        </w:rPr>
-        <w:t>Se encarga de administrar la</w:t>
-      </w:r>
-      <w:r>
-        <w:rPr>
-          <w:rFonts w:cstheme="minorHAnsi"/>
-          <w:szCs w:val="20"/>
-        </w:rPr>
-        <w:t>s</w:t>
-      </w:r>
-      <w:r>
-        <w:rPr>
-          <w:rFonts w:cstheme="minorHAnsi"/>
-          <w:szCs w:val="20"/>
-        </w:rPr>
-        <w:t xml:space="preserve"> solicitudes de cotización y las intenciones de compra/venta</w:t>
-      </w:r>
-      <w:r>
-        <w:rPr>
-          <w:rFonts w:cstheme="minorHAnsi"/>
-          <w:szCs w:val="20"/>
-        </w:rPr>
-        <w:t xml:space="preserve"> y </w:t>
-      </w:r>
-      <w:proofErr w:type="spellStart"/>
-      <w:r>
-        <w:rPr>
-          <w:rFonts w:cstheme="minorHAnsi"/>
-          <w:szCs w:val="20"/>
-          <w:highlight w:val="yellow"/>
-        </w:rPr>
-        <w:t>Services</w:t>
-      </w:r>
-      <w:proofErr w:type="spellEnd"/>
-      <w:r>
-        <w:rPr>
-          <w:rFonts w:cstheme="minorHAnsi"/>
-          <w:szCs w:val="20"/>
-          <w:highlight w:val="yellow"/>
-        </w:rPr>
-        <w:t xml:space="preserve"> </w:t>
-      </w:r>
-      <w:proofErr w:type="spellStart"/>
-      <w:r>
-        <w:rPr>
-          <w:rFonts w:cstheme="minorHAnsi"/>
-          <w:szCs w:val="20"/>
-          <w:highlight w:val="yellow"/>
-        </w:rPr>
-        <w:t>agreementEval</w:t>
-      </w:r>
-      <w:proofErr w:type="spellEnd"/>
-      <w:r>
-        <w:rPr>
-          <w:rFonts w:cstheme="minorHAnsi"/>
-          <w:szCs w:val="20"/>
-        </w:rPr>
-        <w:t xml:space="preserve"> </w:t>
-      </w:r>
-      <w:r>
-        <w:rPr>
-          <w:rFonts w:cstheme="minorHAnsi"/>
-          <w:szCs w:val="20"/>
-        </w:rPr>
-        <w:t>Se encarga de evaluar el cumplimiento de las reglas y los acuerdos de servicios definidos en el motor de reglas</w:t>
-      </w:r>
-      <w:r>
-        <w:rPr>
-          <w:rFonts w:cstheme="minorHAnsi"/>
-          <w:szCs w:val="20"/>
-        </w:rPr>
-        <w:t>.</w:t>
       </w:r>
     </w:p>
     <w:p>
@@ -1776,7 +1309,15 @@
           <w:bCs/>
           <w:sz w:val="20"/>
         </w:rPr>
-        <w:t>AI: Se agrega el motor de reglas.</w:t>
+        <w:t>A</w:t>
+      </w:r>
+      <w:r>
+        <w:rPr>
+          <w:rFonts w:eastAsia="Arial"/>
+          <w:bCs/>
+          <w:sz w:val="20"/>
+        </w:rPr>
+        <w:t>I: Se agrega el motor de reglas para soportar la estrategia ES4.</w:t>
       </w:r>
     </w:p>
     <w:p>
@@ -1832,87 +1373,15 @@
           <w:bCs/>
           <w:sz w:val="20"/>
         </w:rPr>
-        <w:t xml:space="preserve">En la zona de servicios </w:t>
-      </w:r>
-      <w:proofErr w:type="spellStart"/>
-      <w:r>
-        <w:rPr>
-          <w:rFonts w:eastAsia="Arial"/>
-          <w:bCs/>
-          <w:sz w:val="20"/>
-        </w:rPr>
-        <w:t>front-end</w:t>
-      </w:r>
-      <w:proofErr w:type="spellEnd"/>
-      <w:r>
-        <w:rPr>
-          <w:rFonts w:eastAsia="Arial"/>
-          <w:bCs/>
-          <w:sz w:val="20"/>
-        </w:rPr>
-        <w:t xml:space="preserve"> se adicionan los servicios de Administración de criterios, de acuerdos de servicio, selección de fabricantes y administración de </w:t>
-      </w:r>
-      <w:proofErr w:type="spellStart"/>
-      <w:r>
-        <w:rPr>
-          <w:rFonts w:eastAsia="Arial"/>
-          <w:bCs/>
-          <w:sz w:val="20"/>
-        </w:rPr>
-        <w:t>transacciones.</w:t>
-      </w:r>
-      <w:r>
-        <w:rPr>
-          <w:rFonts w:eastAsia="Arial"/>
-          <w:bCs/>
-          <w:sz w:val="20"/>
-        </w:rPr>
-        <w:t>En</w:t>
-      </w:r>
-      <w:proofErr w:type="spellEnd"/>
-      <w:r>
-        <w:rPr>
-          <w:rFonts w:eastAsia="Arial"/>
-          <w:bCs/>
-          <w:sz w:val="20"/>
-        </w:rPr>
-        <w:t xml:space="preserve"> la zona de servicios back-</w:t>
-      </w:r>
-      <w:proofErr w:type="spellStart"/>
-      <w:r>
-        <w:rPr>
-          <w:rFonts w:eastAsia="Arial"/>
-          <w:bCs/>
-          <w:sz w:val="20"/>
-        </w:rPr>
-        <w:t>end</w:t>
-      </w:r>
-      <w:proofErr w:type="spellEnd"/>
-      <w:r>
-        <w:rPr>
-          <w:rFonts w:eastAsia="Arial"/>
-          <w:bCs/>
-          <w:sz w:val="20"/>
-        </w:rPr>
-        <w:t xml:space="preserve">, en la categoría de procesos se </w:t>
-      </w:r>
-      <w:proofErr w:type="gramStart"/>
-      <w:r>
-        <w:rPr>
-          <w:rFonts w:eastAsia="Arial"/>
-          <w:bCs/>
-          <w:sz w:val="20"/>
-        </w:rPr>
-        <w:t>agregan</w:t>
-      </w:r>
-      <w:proofErr w:type="gramEnd"/>
-      <w:r>
-        <w:rPr>
-          <w:rFonts w:eastAsia="Arial"/>
-          <w:bCs/>
-          <w:sz w:val="20"/>
-        </w:rPr>
-        <w:t xml:space="preserve"> Proceso de solicitud de cotización, registrar intención de venta, registrar intención de compra.</w:t>
+        <w:t>En la zona de servicios front-end se adicionan los servicios de Administración de criterios, de acuerdos de servicio, selección de fabricantes y administración de transacciones.</w:t>
+      </w:r>
+      <w:r>
+        <w:rPr>
+          <w:rFonts w:eastAsia="Arial"/>
+          <w:bCs/>
+          <w:sz w:val="20"/>
+        </w:rPr>
+        <w:t>En la zona de servicios back-end, en la categoría de procesos se agregan Proceso de solicitud de cotización, registrar intención de venta, registrar intención de compra.</w:t>
       </w:r>
       <w:r>
         <w:rPr>
@@ -2147,10 +1616,7 @@
         <w:jc w:val="both"/>
       </w:pPr>
       <w:r>
-        <w:t>En total resultaron 26 proyectos entre todas las vistas de arquitectura</w:t>
-      </w:r>
-      <w:r>
-        <w:t>.</w:t>
+        <w:t>En total resultaron 26 proyectos entre todas las vistas de arquitectura.</w:t>
       </w:r>
     </w:p>
     <w:p>
@@ -2221,6 +1687,7 @@
         <w:jc w:val="both"/>
       </w:pPr>
       <w:r>
+        <w:lastRenderedPageBreak/>
         <w:t>Realiza el monitoreo de las Transacciones que permiten al cliente modificar o cancelar Transacciones en diversos puntos del proceso. Este proyecto comprende la realización de servicios de integración e interfaz de usuario.</w:t>
       </w:r>
     </w:p>
@@ -2267,21 +1734,7 @@
         <w:rPr>
           <w:rFonts w:cs="Arial"/>
         </w:rPr>
-        <w:t xml:space="preserve">Considerando las 480 horas disponibles para implementar la solución y la priorización de los </w:t>
-      </w:r>
-      <w:proofErr w:type="gramStart"/>
-      <w:r>
-        <w:rPr>
-          <w:rFonts w:cs="Arial"/>
-        </w:rPr>
-        <w:t>proyectos</w:t>
-      </w:r>
-      <w:proofErr w:type="gramEnd"/>
-      <w:r>
-        <w:rPr>
-          <w:rFonts w:cs="Arial"/>
-        </w:rPr>
-        <w:t>, se estima llevar a cabo los proyectos PC1, PC2, PC4 con una duración estimada de 432 horas.</w:t>
+        <w:t>Considerando las 480 horas disponibles para implementar la solución y la priorización de los proyectos, se estima llevar a cabo los proyectos PC1, PC2, PC4 con una duración estimada de 432 horas.</w:t>
       </w:r>
     </w:p>
     <w:p/>
@@ -2320,13 +1773,12 @@
         <w:rPr>
           <w:rFonts w:cs="Arial"/>
         </w:rPr>
-        <w:t>Beneficio</w:t>
-      </w:r>
-      <w:r>
-        <w:rPr>
-          <w:rFonts w:cs="Arial"/>
-        </w:rPr>
-        <w:tab/>
+        <w:t xml:space="preserve">Beneficio que tiene para la organización </w:t>
+      </w:r>
+      <w:r>
+        <w:rPr>
+          <w:rFonts w:cs="Arial"/>
+        </w:rPr>
         <w:t>40%</w:t>
       </w:r>
     </w:p>
@@ -2352,6 +1804,12 @@
         <w:rPr>
           <w:rFonts w:cs="Arial"/>
         </w:rPr>
+        <w:t xml:space="preserve"> que tiene el mp para ejecutar un proyecto</w:t>
+      </w:r>
+      <w:r>
+        <w:rPr>
+          <w:rFonts w:cs="Arial"/>
+        </w:rPr>
         <w:tab/>
         <w:t>30%</w:t>
       </w:r>
@@ -2378,6 +1836,14 @@
         <w:rPr>
           <w:rFonts w:cs="Arial"/>
         </w:rPr>
+        <w:t xml:space="preserve"> qué tan crítico es para el negocio</w:t>
+      </w:r>
+      <w:bookmarkStart w:id="0" w:name="_GoBack"/>
+      <w:bookmarkEnd w:id="0"/>
+      <w:r>
+        <w:rPr>
+          <w:rFonts w:cs="Arial"/>
+        </w:rPr>
         <w:tab/>
         <w:t>10%</w:t>
       </w:r>
@@ -2404,6 +1870,12 @@
         <w:rPr>
           <w:rFonts w:cs="Arial"/>
         </w:rPr>
+        <w:t xml:space="preserve"> que tiene el proyecto en relación con otros</w:t>
+      </w:r>
+      <w:r>
+        <w:rPr>
+          <w:rFonts w:cs="Arial"/>
+        </w:rPr>
         <w:tab/>
         <w:t>20%</w:t>
       </w:r>
@@ -2450,7 +1922,6 @@
     </w:p>
     <w:p>
       <w:pPr>
-        <w:contextualSpacing/>
         <w:jc w:val="both"/>
         <w:rPr>
           <w:rFonts w:cs="Arial"/>
@@ -2460,15 +1931,74 @@
         <w:rPr>
           <w:rFonts w:cs="Arial"/>
         </w:rPr>
-        <w:t>Se toma como unidad de medida, el tamaño de los procesos en función de las actividades/entidades y su nivel de complejidad, haciendo uso de la técnica Delphi para establecer los tiempos relativos. Las unidades utilizadas para la estimación de tiempos del proyecto están dadas en horas.</w:t>
-      </w:r>
-    </w:p>
-    <w:p>
-      <w:pPr>
-        <w:rPr>
-          <w:rFonts w:cs="Arial"/>
-        </w:rPr>
-      </w:pPr>
+        <w:t xml:space="preserve">Se hizo uso de la técnica Delphi </w:t>
+      </w:r>
+      <w:r>
+        <w:rPr>
+          <w:rFonts w:cs="Arial"/>
+        </w:rPr>
+        <w:t>para que</w:t>
+      </w:r>
+      <w:r>
+        <w:rPr>
+          <w:rFonts w:cs="Arial"/>
+        </w:rPr>
+        <w:t xml:space="preserve"> todos los miembros del equipo de trabajo </w:t>
+      </w:r>
+      <w:r>
+        <w:rPr>
+          <w:rFonts w:cs="Arial"/>
+        </w:rPr>
+        <w:t>definieran</w:t>
+      </w:r>
+      <w:r>
+        <w:rPr>
+          <w:rFonts w:cs="Arial"/>
+        </w:rPr>
+        <w:t xml:space="preserve"> </w:t>
+      </w:r>
+      <w:r>
+        <w:rPr>
+          <w:rFonts w:cs="Arial"/>
+        </w:rPr>
+        <w:t>un</w:t>
+      </w:r>
+      <w:r>
+        <w:rPr>
+          <w:rFonts w:cs="Arial"/>
+        </w:rPr>
+        <w:t xml:space="preserve"> proxy de estimación de tiempo y costos.</w:t>
+      </w:r>
+      <w:r>
+        <w:rPr>
+          <w:rFonts w:cs="Arial"/>
+        </w:rPr>
+        <w:t xml:space="preserve"> </w:t>
+      </w:r>
+      <w:r>
+        <w:rPr>
+          <w:rFonts w:cs="Arial"/>
+        </w:rPr>
+        <w:t xml:space="preserve">La complejidad fue calculada a partir de las actividades y entidades, las cuales sirven como proxy para determinar el tamaño de los </w:t>
+      </w:r>
+      <w:r>
+        <w:rPr>
+          <w:rFonts w:cs="Arial"/>
+        </w:rPr>
+        <w:t>proyectos</w:t>
+      </w:r>
+      <w:r>
+        <w:rPr>
+          <w:rFonts w:cs="Arial"/>
+        </w:rPr>
+        <w:t>.</w:t>
+      </w:r>
+      <w:r>
+        <w:rPr>
+          <w:rFonts w:cs="Arial"/>
+        </w:rPr>
+        <w:t xml:space="preserve"> </w:t>
+      </w:r>
     </w:p>
     <w:tbl>
       <w:tblPr>
@@ -2523,7 +2053,6 @@
                 <w:color w:val="000000"/>
                 <w:lang w:eastAsia="es-MX"/>
               </w:rPr>
-              <w:lastRenderedPageBreak/>
               <w:t>Costo Estimado de Mano de Obra / Hora</w:t>
             </w:r>
           </w:p>
@@ -3338,7 +2867,16 @@
                 <w:color w:val="000000"/>
                 <w:lang w:eastAsia="es-MX"/>
               </w:rPr>
-              <w:t>PC5</w:t>
+              <w:t>PC</w:t>
+            </w:r>
+            <w:r>
+              <w:rPr>
+                <w:rFonts w:eastAsia="Times New Roman"/>
+                <w:color w:val="000000"/>
+                <w:lang w:eastAsia="es-MX"/>
+              </w:rPr>
+              <w:lastRenderedPageBreak/>
+              <w:t>5</w:t>
             </w:r>
           </w:p>
         </w:tc>
@@ -3371,6 +2909,7 @@
                 <w:color w:val="000000"/>
                 <w:lang w:eastAsia="es-MX"/>
               </w:rPr>
+              <w:lastRenderedPageBreak/>
               <w:t>Evaluación de acuerdos de servicio</w:t>
             </w:r>
           </w:p>
@@ -3489,6 +3028,7 @@
                 <w:color w:val="000000"/>
                 <w:lang w:eastAsia="es-MX"/>
               </w:rPr>
+              <w:lastRenderedPageBreak/>
               <w:t>Total Solución</w:t>
             </w:r>
           </w:p>
@@ -3589,7 +3129,10 @@
     <w:p/>
     <w:p>
       <w:r>
-        <w:t>Aquí se evidencia la dependencia entre proyectos y la duración de cada uno, para llegar a la arquitectura objetivo.</w:t>
+        <w:t>Aquí se evidencia la dependencia entre proyectos</w:t>
+      </w:r>
+      <w:r>
+        <w:t>, determinada por los criterios de la priorización, así como  la duración de cada uno</w:t>
       </w:r>
     </w:p>
     <w:p/>
@@ -3612,10 +3155,23 @@
     <w:p/>
     <w:p>
       <w:r>
-        <w:t>Riesgos: los riesgos identificados son riesgos de alcance.</w:t>
-      </w:r>
-      <w:bookmarkStart w:id="0" w:name="_GoBack"/>
-      <w:bookmarkEnd w:id="0"/>
+        <w:t xml:space="preserve">Riesgos: </w:t>
+      </w:r>
+      <w:r>
+        <w:t>De los riesgos identificados</w:t>
+      </w:r>
+      <w:r>
+        <w:t xml:space="preserve">, relacionados con el alcance, </w:t>
+      </w:r>
+      <w:r>
+        <w:t xml:space="preserve"> que tiene</w:t>
+      </w:r>
+      <w:r>
+        <w:t>n</w:t>
+      </w:r>
+      <w:r>
+        <w:t xml:space="preserve"> mayor probabilidad de ocurrencia resaltamos los siguientes:</w:t>
+      </w:r>
     </w:p>
     <w:sectPr>
       <w:pgSz w:w="12240" w:h="15840"/>
@@ -3772,7 +3328,7 @@
   <w:abstractNum w:abstractNumId="1">
     <w:nsid w:val="2D9E3A28"/>
     <w:multiLevelType w:val="hybridMultilevel"/>
-    <w:tmpl w:val="015215AE"/>
+    <w:tmpl w:val="2DB0176C"/>
     <w:lvl w:ilvl="0" w:tplc="00C2674A">
       <w:start w:val="1"/>
       <w:numFmt w:val="bullet"/>
@@ -3786,7 +3342,7 @@
         <w:color w:val="auto"/>
       </w:rPr>
     </w:lvl>
-    <w:lvl w:ilvl="1" w:tplc="240A0003" w:tentative="1">
+    <w:lvl w:ilvl="1" w:tplc="240A0003">
       <w:start w:val="1"/>
       <w:numFmt w:val="bullet"/>
       <w:lvlText w:val="o"/>
@@ -3798,7 +3354,7 @@
         <w:rFonts w:ascii="Courier New" w:hAnsi="Courier New" w:cs="Courier New" w:hint="default"/>
       </w:rPr>
     </w:lvl>
-    <w:lvl w:ilvl="2" w:tplc="240A0005" w:tentative="1">
+    <w:lvl w:ilvl="2" w:tplc="240A0005">
       <w:start w:val="1"/>
       <w:numFmt w:val="bullet"/>
       <w:lvlText w:val=""/>
@@ -4387,6 +3943,7 @@
   <w:style w:type="character" w:default="1" w:styleId="Fuentedeprrafopredeter">
     <w:name w:val="Default Paragraph Font"/>
     <w:uiPriority w:val="1"/>
+    <w:semiHidden/>
     <w:unhideWhenUsed/>
   </w:style>
   <w:style w:type="table" w:default="1" w:styleId="Tablanormal">
@@ -4634,6 +4191,7 @@
   <w:style w:type="character" w:default="1" w:styleId="Fuentedeprrafopredeter">
     <w:name w:val="Default Paragraph Font"/>
     <w:uiPriority w:val="1"/>
+    <w:semiHidden/>
     <w:unhideWhenUsed/>
   </w:style>
   <w:style w:type="table" w:default="1" w:styleId="Tablanormal">

</xml_diff>

<commit_message>
Se corrige en el documento la suma de la duración de los proyectos incluidos en el alcance de la solución. Se incluyen KPI´s en la presentación y en el guión
</commit_message>
<xml_diff>
--- a/Proyecto I/Presentación/Guión-inicial.docx
+++ b/Proyecto I/Presentación/Guión-inicial.docx
@@ -243,7 +243,61 @@
           <w:bCs/>
           <w:sz w:val="20"/>
         </w:rPr>
-        <w:t>dentificación de nuevos servicios de negocio mediante el enfoque “in the middle” y "top-down”</w:t>
+        <w:t xml:space="preserve">dentificación de nuevos servicios de negocio mediante el enfoque “in </w:t>
+      </w:r>
+      <w:proofErr w:type="spellStart"/>
+      <w:r>
+        <w:rPr>
+          <w:rFonts w:eastAsia="Arial"/>
+          <w:bCs/>
+          <w:sz w:val="20"/>
+        </w:rPr>
+        <w:t>the</w:t>
+      </w:r>
+      <w:proofErr w:type="spellEnd"/>
+      <w:r>
+        <w:rPr>
+          <w:rFonts w:eastAsia="Arial"/>
+          <w:bCs/>
+          <w:sz w:val="20"/>
+        </w:rPr>
+        <w:t xml:space="preserve"> </w:t>
+      </w:r>
+      <w:proofErr w:type="spellStart"/>
+      <w:r>
+        <w:rPr>
+          <w:rFonts w:eastAsia="Arial"/>
+          <w:bCs/>
+          <w:sz w:val="20"/>
+        </w:rPr>
+        <w:t>middle</w:t>
+      </w:r>
+      <w:proofErr w:type="spellEnd"/>
+      <w:r>
+        <w:rPr>
+          <w:rFonts w:eastAsia="Arial"/>
+          <w:bCs/>
+          <w:sz w:val="20"/>
+        </w:rPr>
+        <w:t>” y "top-</w:t>
+      </w:r>
+      <w:proofErr w:type="spellStart"/>
+      <w:r>
+        <w:rPr>
+          <w:rFonts w:eastAsia="Arial"/>
+          <w:bCs/>
+          <w:sz w:val="20"/>
+        </w:rPr>
+        <w:t>down</w:t>
+      </w:r>
+      <w:proofErr w:type="spellEnd"/>
+      <w:r>
+        <w:rPr>
+          <w:rFonts w:eastAsia="Arial"/>
+          <w:bCs/>
+          <w:sz w:val="20"/>
+        </w:rPr>
+        <w:t>”</w:t>
       </w:r>
     </w:p>
     <w:p>
@@ -870,21 +924,85 @@
         </w:rPr>
         <w:t xml:space="preserve">ES1: Añade </w:t>
       </w:r>
-      <w:r>
-        <w:rPr>
-          <w:rFonts w:eastAsia="Arial"/>
-          <w:bCs/>
-          <w:sz w:val="20"/>
-        </w:rPr>
-        <w:t>SolicitudCotización, IntencionCompra,</w:t>
-      </w:r>
-      <w:r>
-        <w:rPr>
-          <w:rFonts w:eastAsia="Arial"/>
-          <w:bCs/>
-          <w:sz w:val="20"/>
-        </w:rPr>
-        <w:t xml:space="preserve"> Cotización, Convocatoria, IntencionVenta, Intencion y modifica Subasta, Cliente y Orden de compra.</w:t>
+      <w:proofErr w:type="spellStart"/>
+      <w:r>
+        <w:rPr>
+          <w:rFonts w:eastAsia="Arial"/>
+          <w:bCs/>
+          <w:sz w:val="20"/>
+        </w:rPr>
+        <w:t>SolicitudCotización</w:t>
+      </w:r>
+      <w:proofErr w:type="spellEnd"/>
+      <w:r>
+        <w:rPr>
+          <w:rFonts w:eastAsia="Arial"/>
+          <w:bCs/>
+          <w:sz w:val="20"/>
+        </w:rPr>
+        <w:t xml:space="preserve">, </w:t>
+      </w:r>
+      <w:proofErr w:type="spellStart"/>
+      <w:r>
+        <w:rPr>
+          <w:rFonts w:eastAsia="Arial"/>
+          <w:bCs/>
+          <w:sz w:val="20"/>
+        </w:rPr>
+        <w:t>IntencionCompra</w:t>
+      </w:r>
+      <w:proofErr w:type="spellEnd"/>
+      <w:r>
+        <w:rPr>
+          <w:rFonts w:eastAsia="Arial"/>
+          <w:bCs/>
+          <w:sz w:val="20"/>
+        </w:rPr>
+        <w:t>,</w:t>
+      </w:r>
+      <w:r>
+        <w:rPr>
+          <w:rFonts w:eastAsia="Arial"/>
+          <w:bCs/>
+          <w:sz w:val="20"/>
+        </w:rPr>
+        <w:t xml:space="preserve"> Cotización, Convocatoria, </w:t>
+      </w:r>
+      <w:proofErr w:type="spellStart"/>
+      <w:r>
+        <w:rPr>
+          <w:rFonts w:eastAsia="Arial"/>
+          <w:bCs/>
+          <w:sz w:val="20"/>
+        </w:rPr>
+        <w:t>IntencionVenta</w:t>
+      </w:r>
+      <w:proofErr w:type="spellEnd"/>
+      <w:r>
+        <w:rPr>
+          <w:rFonts w:eastAsia="Arial"/>
+          <w:bCs/>
+          <w:sz w:val="20"/>
+        </w:rPr>
+        <w:t xml:space="preserve">, </w:t>
+      </w:r>
+      <w:proofErr w:type="spellStart"/>
+      <w:r>
+        <w:rPr>
+          <w:rFonts w:eastAsia="Arial"/>
+          <w:bCs/>
+          <w:sz w:val="20"/>
+        </w:rPr>
+        <w:t>Intencion</w:t>
+      </w:r>
+      <w:proofErr w:type="spellEnd"/>
+      <w:r>
+        <w:rPr>
+          <w:rFonts w:eastAsia="Arial"/>
+          <w:bCs/>
+          <w:sz w:val="20"/>
+        </w:rPr>
+        <w:t xml:space="preserve"> y modifica Subasta, Cliente y Orden de compra.</w:t>
       </w:r>
     </w:p>
     <w:p>
@@ -915,15 +1033,69 @@
           <w:bCs/>
           <w:sz w:val="20"/>
         </w:rPr>
-        <w:t>Añade Campaña, EstrategiaCampaña, Eve</w:t>
-      </w:r>
-      <w:r>
-        <w:rPr>
-          <w:rFonts w:eastAsia="Arial"/>
-          <w:bCs/>
-          <w:sz w:val="20"/>
-        </w:rPr>
-        <w:t>nto, RevisionEstrategiaCampaña, MensajePromocional.</w:t>
+        <w:t xml:space="preserve">Añade Campaña, </w:t>
+      </w:r>
+      <w:proofErr w:type="spellStart"/>
+      <w:r>
+        <w:rPr>
+          <w:rFonts w:eastAsia="Arial"/>
+          <w:bCs/>
+          <w:sz w:val="20"/>
+        </w:rPr>
+        <w:t>EstrategiaCampaña</w:t>
+      </w:r>
+      <w:proofErr w:type="spellEnd"/>
+      <w:r>
+        <w:rPr>
+          <w:rFonts w:eastAsia="Arial"/>
+          <w:bCs/>
+          <w:sz w:val="20"/>
+        </w:rPr>
+        <w:t>, Eve</w:t>
+      </w:r>
+      <w:r>
+        <w:rPr>
+          <w:rFonts w:eastAsia="Arial"/>
+          <w:bCs/>
+          <w:sz w:val="20"/>
+        </w:rPr>
+        <w:t xml:space="preserve">nto, </w:t>
+      </w:r>
+      <w:proofErr w:type="spellStart"/>
+      <w:r>
+        <w:rPr>
+          <w:rFonts w:eastAsia="Arial"/>
+          <w:bCs/>
+          <w:sz w:val="20"/>
+        </w:rPr>
+        <w:t>RevisionEstrategiaCampaña</w:t>
+      </w:r>
+      <w:proofErr w:type="spellEnd"/>
+      <w:r>
+        <w:rPr>
+          <w:rFonts w:eastAsia="Arial"/>
+          <w:bCs/>
+          <w:sz w:val="20"/>
+        </w:rPr>
+        <w:t xml:space="preserve">, </w:t>
+      </w:r>
+      <w:proofErr w:type="spellStart"/>
+      <w:r>
+        <w:rPr>
+          <w:rFonts w:eastAsia="Arial"/>
+          <w:bCs/>
+          <w:sz w:val="20"/>
+        </w:rPr>
+        <w:t>MensajePromocional</w:t>
+      </w:r>
+      <w:proofErr w:type="spellEnd"/>
+      <w:r>
+        <w:rPr>
+          <w:rFonts w:eastAsia="Arial"/>
+          <w:bCs/>
+          <w:sz w:val="20"/>
+        </w:rPr>
+        <w:t>.</w:t>
       </w:r>
     </w:p>
     <w:p>
@@ -977,7 +1149,16 @@
           <w:bCs/>
           <w:sz w:val="20"/>
         </w:rPr>
-        <w:t>ES4: Añade AcuerdoServici</w:t>
+        <w:t xml:space="preserve">ES4: Añade </w:t>
+      </w:r>
+      <w:proofErr w:type="spellStart"/>
+      <w:r>
+        <w:rPr>
+          <w:rFonts w:eastAsia="Arial"/>
+          <w:bCs/>
+          <w:sz w:val="20"/>
+        </w:rPr>
+        <w:t>AcuerdoServici</w:t>
       </w:r>
       <w:r>
         <w:rPr>
@@ -987,6 +1168,7 @@
         </w:rPr>
         <w:t>o</w:t>
       </w:r>
+      <w:proofErr w:type="spellEnd"/>
     </w:p>
     <w:p>
       <w:pPr>
@@ -1082,8 +1264,9 @@
           <w:sz w:val="20"/>
           <w:lang w:val="es-CO"/>
         </w:rPr>
-        <w:t>CRM On Demand</w:t>
-      </w:r>
+        <w:t xml:space="preserve">CRM </w:t>
+      </w:r>
+      <w:proofErr w:type="spellStart"/>
       <w:r>
         <w:rPr>
           <w:rFonts w:eastAsia="Arial"/>
@@ -1091,6 +1274,36 @@
           <w:sz w:val="20"/>
           <w:lang w:val="es-CO"/>
         </w:rPr>
+        <w:t>On</w:t>
+      </w:r>
+      <w:proofErr w:type="spellEnd"/>
+      <w:r>
+        <w:rPr>
+          <w:rFonts w:eastAsia="Arial"/>
+          <w:bCs/>
+          <w:sz w:val="20"/>
+          <w:lang w:val="es-CO"/>
+        </w:rPr>
+        <w:t xml:space="preserve"> </w:t>
+      </w:r>
+      <w:proofErr w:type="spellStart"/>
+      <w:r>
+        <w:rPr>
+          <w:rFonts w:eastAsia="Arial"/>
+          <w:bCs/>
+          <w:sz w:val="20"/>
+          <w:lang w:val="es-CO"/>
+        </w:rPr>
+        <w:t>Demand</w:t>
+      </w:r>
+      <w:proofErr w:type="spellEnd"/>
+      <w:r>
+        <w:rPr>
+          <w:rFonts w:eastAsia="Arial"/>
+          <w:bCs/>
+          <w:sz w:val="20"/>
+          <w:lang w:val="es-CO"/>
+        </w:rPr>
         <w:t>,</w:t>
       </w:r>
       <w:r>
@@ -1100,8 +1313,9 @@
           <w:sz w:val="20"/>
           <w:lang w:val="es-CO"/>
         </w:rPr>
-        <w:t xml:space="preserve"> POManager</w:t>
-      </w:r>
+        <w:t xml:space="preserve"> </w:t>
+      </w:r>
+      <w:proofErr w:type="spellStart"/>
       <w:r>
         <w:rPr>
           <w:rFonts w:eastAsia="Arial"/>
@@ -1109,8 +1323,9 @@
           <w:sz w:val="20"/>
           <w:lang w:val="es-CO"/>
         </w:rPr>
-        <w:t>, TransactManager</w:t>
-      </w:r>
+        <w:t>POManager</w:t>
+      </w:r>
+      <w:proofErr w:type="spellEnd"/>
       <w:r>
         <w:rPr>
           <w:rFonts w:eastAsia="Arial"/>
@@ -1118,8 +1333,9 @@
           <w:sz w:val="20"/>
           <w:lang w:val="es-CO"/>
         </w:rPr>
-        <w:t>, BillingCharges</w:t>
-      </w:r>
+        <w:t xml:space="preserve">, </w:t>
+      </w:r>
+      <w:proofErr w:type="spellStart"/>
       <w:r>
         <w:rPr>
           <w:rFonts w:eastAsia="Arial"/>
@@ -1127,8 +1343,49 @@
           <w:sz w:val="20"/>
           <w:lang w:val="es-CO"/>
         </w:rPr>
-        <w:t>, agrega StockManager</w:t>
-      </w:r>
+        <w:t>TransactManager</w:t>
+      </w:r>
+      <w:proofErr w:type="spellEnd"/>
+      <w:r>
+        <w:rPr>
+          <w:rFonts w:eastAsia="Arial"/>
+          <w:bCs/>
+          <w:sz w:val="20"/>
+          <w:lang w:val="es-CO"/>
+        </w:rPr>
+        <w:t xml:space="preserve">, </w:t>
+      </w:r>
+      <w:proofErr w:type="spellStart"/>
+      <w:r>
+        <w:rPr>
+          <w:rFonts w:eastAsia="Arial"/>
+          <w:bCs/>
+          <w:sz w:val="20"/>
+          <w:lang w:val="es-CO"/>
+        </w:rPr>
+        <w:t>BillingCharges</w:t>
+      </w:r>
+      <w:proofErr w:type="spellEnd"/>
+      <w:r>
+        <w:rPr>
+          <w:rFonts w:eastAsia="Arial"/>
+          <w:bCs/>
+          <w:sz w:val="20"/>
+          <w:lang w:val="es-CO"/>
+        </w:rPr>
+        <w:t xml:space="preserve">, agrega </w:t>
+      </w:r>
+      <w:proofErr w:type="spellStart"/>
+      <w:r>
+        <w:rPr>
+          <w:rFonts w:eastAsia="Arial"/>
+          <w:bCs/>
+          <w:sz w:val="20"/>
+          <w:lang w:val="es-CO"/>
+        </w:rPr>
+        <w:t>StockManager</w:t>
+      </w:r>
+      <w:proofErr w:type="spellEnd"/>
       <w:r>
         <w:rPr>
           <w:rFonts w:eastAsia="Arial"/>
@@ -1160,16 +1417,54 @@
           <w:bCs/>
           <w:sz w:val="20"/>
         </w:rPr>
-        <w:t>ES2: Se modifica CRM On Demand</w:t>
-      </w:r>
-      <w:r>
-        <w:rPr>
-          <w:rFonts w:eastAsia="Arial"/>
-          <w:bCs/>
-          <w:sz w:val="20"/>
-        </w:rPr>
-        <w:t>, TransactManager</w:t>
-      </w:r>
+        <w:t xml:space="preserve">ES2: Se modifica CRM </w:t>
+      </w:r>
+      <w:proofErr w:type="spellStart"/>
+      <w:r>
+        <w:rPr>
+          <w:rFonts w:eastAsia="Arial"/>
+          <w:bCs/>
+          <w:sz w:val="20"/>
+        </w:rPr>
+        <w:t>On</w:t>
+      </w:r>
+      <w:proofErr w:type="spellEnd"/>
+      <w:r>
+        <w:rPr>
+          <w:rFonts w:eastAsia="Arial"/>
+          <w:bCs/>
+          <w:sz w:val="20"/>
+        </w:rPr>
+        <w:t xml:space="preserve"> </w:t>
+      </w:r>
+      <w:proofErr w:type="spellStart"/>
+      <w:r>
+        <w:rPr>
+          <w:rFonts w:eastAsia="Arial"/>
+          <w:bCs/>
+          <w:sz w:val="20"/>
+        </w:rPr>
+        <w:t>Demand</w:t>
+      </w:r>
+      <w:proofErr w:type="spellEnd"/>
+      <w:r>
+        <w:rPr>
+          <w:rFonts w:eastAsia="Arial"/>
+          <w:bCs/>
+          <w:sz w:val="20"/>
+        </w:rPr>
+        <w:t xml:space="preserve">, </w:t>
+      </w:r>
+      <w:proofErr w:type="spellStart"/>
+      <w:r>
+        <w:rPr>
+          <w:rFonts w:eastAsia="Arial"/>
+          <w:bCs/>
+          <w:sz w:val="20"/>
+        </w:rPr>
+        <w:t>TransactManager</w:t>
+      </w:r>
+      <w:proofErr w:type="spellEnd"/>
       <w:r>
         <w:rPr>
           <w:rFonts w:eastAsia="Arial"/>
@@ -1200,8 +1495,36 @@
           <w:bCs/>
           <w:sz w:val="20"/>
         </w:rPr>
-        <w:t>ES3: CRM On Demand</w:t>
-      </w:r>
+        <w:t xml:space="preserve">ES3: CRM </w:t>
+      </w:r>
+      <w:proofErr w:type="spellStart"/>
+      <w:r>
+        <w:rPr>
+          <w:rFonts w:eastAsia="Arial"/>
+          <w:bCs/>
+          <w:sz w:val="20"/>
+        </w:rPr>
+        <w:t>On</w:t>
+      </w:r>
+      <w:proofErr w:type="spellEnd"/>
+      <w:r>
+        <w:rPr>
+          <w:rFonts w:eastAsia="Arial"/>
+          <w:bCs/>
+          <w:sz w:val="20"/>
+        </w:rPr>
+        <w:t xml:space="preserve"> </w:t>
+      </w:r>
+      <w:proofErr w:type="spellStart"/>
+      <w:r>
+        <w:rPr>
+          <w:rFonts w:eastAsia="Arial"/>
+          <w:bCs/>
+          <w:sz w:val="20"/>
+        </w:rPr>
+        <w:t>Demand</w:t>
+      </w:r>
+      <w:proofErr w:type="spellEnd"/>
     </w:p>
     <w:p>
       <w:pPr>
@@ -1230,8 +1553,18 @@
           <w:bCs/>
           <w:sz w:val="20"/>
         </w:rPr>
-        <w:t>Agrega ServicesAgreementEval</w:t>
-      </w:r>
+        <w:t xml:space="preserve">Agrega </w:t>
+      </w:r>
+      <w:proofErr w:type="spellStart"/>
+      <w:r>
+        <w:rPr>
+          <w:rFonts w:eastAsia="Arial"/>
+          <w:bCs/>
+          <w:sz w:val="20"/>
+        </w:rPr>
+        <w:t>ServicesAgreementEval</w:t>
+      </w:r>
+      <w:proofErr w:type="spellEnd"/>
       <w:r>
         <w:rPr>
           <w:rFonts w:eastAsia="Arial"/>
@@ -1322,6 +1655,750 @@
     </w:p>
     <w:p>
       <w:pPr>
+        <w:pStyle w:val="Prrafodelista"/>
+        <w:spacing w:after="0"/>
+        <w:rPr>
+          <w:rFonts w:eastAsia="Arial"/>
+          <w:bCs/>
+          <w:sz w:val="20"/>
+        </w:rPr>
+      </w:pPr>
+    </w:p>
+    <w:p>
+      <w:pPr>
+        <w:spacing w:after="0"/>
+        <w:rPr>
+          <w:rFonts w:eastAsia="Arial"/>
+          <w:bCs/>
+          <w:sz w:val="20"/>
+        </w:rPr>
+      </w:pPr>
+      <w:proofErr w:type="spellStart"/>
+      <w:r>
+        <w:rPr>
+          <w:rFonts w:eastAsia="Arial"/>
+          <w:bCs/>
+          <w:sz w:val="20"/>
+        </w:rPr>
+        <w:t>KPI´s</w:t>
+      </w:r>
+      <w:proofErr w:type="spellEnd"/>
+    </w:p>
+    <w:tbl>
+      <w:tblPr>
+        <w:tblStyle w:val="Tablaconcuadrcula"/>
+        <w:tblW w:w="0" w:type="auto"/>
+        <w:jc w:val="center"/>
+        <w:tblLook w:val="04A0" w:firstRow="1" w:lastRow="0" w:firstColumn="1" w:lastColumn="0" w:noHBand="0" w:noVBand="1"/>
+      </w:tblPr>
+      <w:tblGrid>
+        <w:gridCol w:w="760"/>
+        <w:gridCol w:w="2114"/>
+        <w:gridCol w:w="3755"/>
+      </w:tblGrid>
+      <w:tr>
+        <w:trPr>
+          <w:jc w:val="center"/>
+        </w:trPr>
+        <w:tc>
+          <w:tcPr>
+            <w:tcW w:w="760" w:type="dxa"/>
+            <w:shd w:val="clear" w:color="auto" w:fill="C00000"/>
+          </w:tcPr>
+          <w:p>
+            <w:pPr>
+              <w:rPr>
+                <w:rStyle w:val="Textoennegrita"/>
+                <w:rFonts w:cstheme="minorHAnsi"/>
+                <w:szCs w:val="20"/>
+                <w:lang w:val="es-ES"/>
+              </w:rPr>
+            </w:pPr>
+            <w:r>
+              <w:rPr>
+                <w:rStyle w:val="Textoennegrita"/>
+                <w:rFonts w:cstheme="minorHAnsi"/>
+                <w:szCs w:val="20"/>
+                <w:lang w:val="es-ES"/>
+              </w:rPr>
+              <w:t>ID</w:t>
+            </w:r>
+          </w:p>
+        </w:tc>
+        <w:tc>
+          <w:tcPr>
+            <w:tcW w:w="2114" w:type="dxa"/>
+            <w:shd w:val="clear" w:color="auto" w:fill="C00000"/>
+          </w:tcPr>
+          <w:p>
+            <w:pPr>
+              <w:rPr>
+                <w:rStyle w:val="Textoennegrita"/>
+                <w:rFonts w:cstheme="minorHAnsi"/>
+                <w:color w:val="FFFFFF" w:themeColor="background1"/>
+                <w:szCs w:val="20"/>
+                <w:lang w:val="es-ES"/>
+              </w:rPr>
+            </w:pPr>
+            <w:r>
+              <w:rPr>
+                <w:rStyle w:val="Textoennegrita"/>
+                <w:rFonts w:cstheme="minorHAnsi"/>
+                <w:color w:val="FFFFFF" w:themeColor="background1"/>
+                <w:szCs w:val="20"/>
+                <w:lang w:val="es-ES"/>
+              </w:rPr>
+              <w:t>Nombre</w:t>
+            </w:r>
+          </w:p>
+        </w:tc>
+        <w:tc>
+          <w:tcPr>
+            <w:tcW w:w="3755" w:type="dxa"/>
+            <w:shd w:val="clear" w:color="auto" w:fill="C00000"/>
+          </w:tcPr>
+          <w:p>
+            <w:pPr>
+              <w:rPr>
+                <w:rStyle w:val="Textoennegrita"/>
+                <w:rFonts w:cstheme="minorHAnsi"/>
+                <w:color w:val="FFFFFF" w:themeColor="background1"/>
+                <w:szCs w:val="20"/>
+                <w:lang w:val="es-ES"/>
+              </w:rPr>
+            </w:pPr>
+            <w:proofErr w:type="spellStart"/>
+            <w:r>
+              <w:rPr>
+                <w:rStyle w:val="Textoennegrita"/>
+                <w:rFonts w:cstheme="minorHAnsi"/>
+                <w:color w:val="FFFFFF" w:themeColor="background1"/>
+                <w:szCs w:val="20"/>
+                <w:lang w:val="es-ES"/>
+              </w:rPr>
+              <w:t>Descripcion</w:t>
+            </w:r>
+            <w:proofErr w:type="spellEnd"/>
+          </w:p>
+        </w:tc>
+      </w:tr>
+      <w:tr>
+        <w:trPr>
+          <w:trHeight w:val="167"/>
+          <w:jc w:val="center"/>
+        </w:trPr>
+        <w:tc>
+          <w:tcPr>
+            <w:tcW w:w="760" w:type="dxa"/>
+          </w:tcPr>
+          <w:p>
+            <w:pPr>
+              <w:rPr>
+                <w:rStyle w:val="Textoennegrita"/>
+                <w:rFonts w:cstheme="minorHAnsi"/>
+                <w:szCs w:val="20"/>
+                <w:lang w:val="es-ES"/>
+              </w:rPr>
+            </w:pPr>
+            <w:r>
+              <w:rPr>
+                <w:rStyle w:val="Textoennegrita"/>
+                <w:rFonts w:cstheme="minorHAnsi"/>
+                <w:szCs w:val="20"/>
+                <w:lang w:val="es-ES"/>
+              </w:rPr>
+              <w:t>KPI1</w:t>
+            </w:r>
+          </w:p>
+        </w:tc>
+        <w:tc>
+          <w:tcPr>
+            <w:tcW w:w="2114" w:type="dxa"/>
+          </w:tcPr>
+          <w:p>
+            <w:pPr>
+              <w:rPr>
+                <w:rStyle w:val="Textoennegrita"/>
+                <w:rFonts w:cstheme="minorHAnsi"/>
+                <w:b w:val="0"/>
+                <w:szCs w:val="20"/>
+                <w:lang w:val="es-ES"/>
+              </w:rPr>
+            </w:pPr>
+            <w:r>
+              <w:rPr>
+                <w:rStyle w:val="Textoennegrita"/>
+                <w:rFonts w:cstheme="minorHAnsi"/>
+                <w:szCs w:val="20"/>
+                <w:lang w:val="es-ES"/>
+              </w:rPr>
+              <w:t>Solicitudes Cotización</w:t>
+            </w:r>
+          </w:p>
+        </w:tc>
+        <w:tc>
+          <w:tcPr>
+            <w:tcW w:w="3755" w:type="dxa"/>
+          </w:tcPr>
+          <w:p>
+            <w:pPr>
+              <w:rPr>
+                <w:rStyle w:val="Textoennegrita"/>
+                <w:rFonts w:cstheme="minorHAnsi"/>
+                <w:b w:val="0"/>
+                <w:szCs w:val="20"/>
+                <w:lang w:val="es-ES"/>
+              </w:rPr>
+            </w:pPr>
+            <w:r>
+              <w:rPr>
+                <w:rStyle w:val="Textoennegrita"/>
+                <w:rFonts w:cstheme="minorHAnsi"/>
+                <w:szCs w:val="20"/>
+                <w:lang w:val="es-ES"/>
+              </w:rPr>
+              <w:t>Cantidad de solicitudes de cotización realizadas por un cliente mes a mes</w:t>
+            </w:r>
+          </w:p>
+        </w:tc>
+      </w:tr>
+      <w:tr>
+        <w:trPr>
+          <w:jc w:val="center"/>
+        </w:trPr>
+        <w:tc>
+          <w:tcPr>
+            <w:tcW w:w="760" w:type="dxa"/>
+          </w:tcPr>
+          <w:p>
+            <w:pPr>
+              <w:rPr>
+                <w:rStyle w:val="Textoennegrita"/>
+                <w:rFonts w:cstheme="minorHAnsi"/>
+                <w:szCs w:val="20"/>
+                <w:lang w:val="es-ES"/>
+              </w:rPr>
+            </w:pPr>
+            <w:r>
+              <w:rPr>
+                <w:rStyle w:val="Textoennegrita"/>
+                <w:rFonts w:cstheme="minorHAnsi"/>
+                <w:szCs w:val="20"/>
+                <w:lang w:val="es-ES"/>
+              </w:rPr>
+              <w:t>KPI2</w:t>
+            </w:r>
+          </w:p>
+        </w:tc>
+        <w:tc>
+          <w:tcPr>
+            <w:tcW w:w="2114" w:type="dxa"/>
+          </w:tcPr>
+          <w:p>
+            <w:pPr>
+              <w:rPr>
+                <w:rStyle w:val="Textoennegrita"/>
+                <w:rFonts w:cstheme="minorHAnsi"/>
+                <w:b w:val="0"/>
+                <w:szCs w:val="20"/>
+                <w:lang w:val="es-ES"/>
+              </w:rPr>
+            </w:pPr>
+            <w:r>
+              <w:rPr>
+                <w:rStyle w:val="Textoennegrita"/>
+                <w:rFonts w:cstheme="minorHAnsi"/>
+                <w:szCs w:val="20"/>
+                <w:lang w:val="es-ES"/>
+              </w:rPr>
+              <w:t>Cantidad</w:t>
+            </w:r>
+            <w:r>
+              <w:rPr>
+                <w:rStyle w:val="Textoennegrita"/>
+                <w:rFonts w:cstheme="minorHAnsi"/>
+                <w:szCs w:val="20"/>
+                <w:lang w:val="es-ES"/>
+              </w:rPr>
+              <w:t xml:space="preserve"> Compra vs venta</w:t>
+            </w:r>
+          </w:p>
+        </w:tc>
+        <w:tc>
+          <w:tcPr>
+            <w:tcW w:w="3755" w:type="dxa"/>
+          </w:tcPr>
+          <w:p>
+            <w:pPr>
+              <w:rPr>
+                <w:rStyle w:val="Textoennegrita"/>
+                <w:rFonts w:cstheme="minorHAnsi"/>
+                <w:b w:val="0"/>
+                <w:szCs w:val="20"/>
+                <w:lang w:val="es-ES"/>
+              </w:rPr>
+            </w:pPr>
+            <w:r>
+              <w:rPr>
+                <w:rStyle w:val="Textoennegrita"/>
+                <w:rFonts w:cstheme="minorHAnsi"/>
+                <w:szCs w:val="20"/>
+                <w:lang w:val="es-ES"/>
+              </w:rPr>
+              <w:t>Cantidad de solicitudes de compra realizadas en un mes vs la cantidad de solicitudes de venta en el mismo mes</w:t>
+            </w:r>
+          </w:p>
+        </w:tc>
+      </w:tr>
+      <w:tr>
+        <w:trPr>
+          <w:jc w:val="center"/>
+        </w:trPr>
+        <w:tc>
+          <w:tcPr>
+            <w:tcW w:w="760" w:type="dxa"/>
+          </w:tcPr>
+          <w:p>
+            <w:pPr>
+              <w:rPr>
+                <w:rStyle w:val="Textoennegrita"/>
+                <w:rFonts w:cstheme="minorHAnsi"/>
+                <w:szCs w:val="20"/>
+                <w:lang w:val="es-ES"/>
+              </w:rPr>
+            </w:pPr>
+            <w:r>
+              <w:rPr>
+                <w:rStyle w:val="Textoennegrita"/>
+                <w:rFonts w:cstheme="minorHAnsi"/>
+                <w:szCs w:val="20"/>
+                <w:lang w:val="es-ES"/>
+              </w:rPr>
+              <w:t>KPI3</w:t>
+            </w:r>
+          </w:p>
+        </w:tc>
+        <w:tc>
+          <w:tcPr>
+            <w:tcW w:w="2114" w:type="dxa"/>
+          </w:tcPr>
+          <w:p>
+            <w:pPr>
+              <w:rPr>
+                <w:rStyle w:val="Textoennegrita"/>
+                <w:rFonts w:cstheme="minorHAnsi"/>
+                <w:b w:val="0"/>
+                <w:szCs w:val="20"/>
+                <w:lang w:val="es-ES"/>
+              </w:rPr>
+            </w:pPr>
+            <w:r>
+              <w:rPr>
+                <w:rStyle w:val="Textoennegrita"/>
+                <w:rFonts w:cstheme="minorHAnsi"/>
+                <w:szCs w:val="20"/>
+                <w:lang w:val="es-ES"/>
+              </w:rPr>
+              <w:t>Subastas</w:t>
+            </w:r>
+          </w:p>
+        </w:tc>
+        <w:tc>
+          <w:tcPr>
+            <w:tcW w:w="3755" w:type="dxa"/>
+          </w:tcPr>
+          <w:p>
+            <w:pPr>
+              <w:rPr>
+                <w:rStyle w:val="Textoennegrita"/>
+                <w:rFonts w:cstheme="minorHAnsi"/>
+                <w:b w:val="0"/>
+                <w:szCs w:val="20"/>
+                <w:lang w:val="es-ES"/>
+              </w:rPr>
+            </w:pPr>
+            <w:r>
+              <w:rPr>
+                <w:rStyle w:val="Textoennegrita"/>
+                <w:rFonts w:cstheme="minorHAnsi"/>
+                <w:szCs w:val="20"/>
+                <w:lang w:val="es-ES"/>
+              </w:rPr>
+              <w:t>Promedio de subastes que se realizan por mes</w:t>
+            </w:r>
+            <w:r>
+              <w:rPr>
+                <w:rStyle w:val="Textoennegrita"/>
+                <w:rFonts w:cstheme="minorHAnsi"/>
+                <w:szCs w:val="20"/>
+                <w:lang w:val="es-ES"/>
+              </w:rPr>
+              <w:t xml:space="preserve"> vs promedio de subastas del mes anterior</w:t>
+            </w:r>
+            <w:r>
+              <w:rPr>
+                <w:rStyle w:val="Textoennegrita"/>
+                <w:rFonts w:cstheme="minorHAnsi"/>
+                <w:szCs w:val="20"/>
+                <w:lang w:val="es-ES"/>
+              </w:rPr>
+              <w:t>.</w:t>
+            </w:r>
+          </w:p>
+        </w:tc>
+      </w:tr>
+      <w:tr>
+        <w:trPr>
+          <w:jc w:val="center"/>
+        </w:trPr>
+        <w:tc>
+          <w:tcPr>
+            <w:tcW w:w="760" w:type="dxa"/>
+          </w:tcPr>
+          <w:p>
+            <w:pPr>
+              <w:rPr>
+                <w:rStyle w:val="Textoennegrita"/>
+                <w:rFonts w:cstheme="minorHAnsi"/>
+                <w:szCs w:val="20"/>
+                <w:lang w:val="es-ES"/>
+              </w:rPr>
+            </w:pPr>
+            <w:r>
+              <w:rPr>
+                <w:rStyle w:val="Textoennegrita"/>
+                <w:rFonts w:cstheme="minorHAnsi"/>
+                <w:szCs w:val="20"/>
+                <w:lang w:val="es-ES"/>
+              </w:rPr>
+              <w:t>KPI4</w:t>
+            </w:r>
+          </w:p>
+        </w:tc>
+        <w:tc>
+          <w:tcPr>
+            <w:tcW w:w="2114" w:type="dxa"/>
+          </w:tcPr>
+          <w:p>
+            <w:pPr>
+              <w:rPr>
+                <w:rStyle w:val="Textoennegrita"/>
+                <w:rFonts w:cstheme="minorHAnsi"/>
+                <w:b w:val="0"/>
+                <w:szCs w:val="20"/>
+                <w:lang w:val="es-ES"/>
+              </w:rPr>
+            </w:pPr>
+            <w:r>
+              <w:rPr>
+                <w:rFonts w:eastAsia="MS Gothic"/>
+                <w:color w:val="000000"/>
+                <w:szCs w:val="20"/>
+              </w:rPr>
+              <w:t>Porcentaje transacciones campaña</w:t>
+            </w:r>
+          </w:p>
+        </w:tc>
+        <w:tc>
+          <w:tcPr>
+            <w:tcW w:w="3755" w:type="dxa"/>
+          </w:tcPr>
+          <w:p>
+            <w:pPr>
+              <w:rPr>
+                <w:rStyle w:val="Textoennegrita"/>
+                <w:rFonts w:cstheme="minorHAnsi"/>
+                <w:b w:val="0"/>
+                <w:szCs w:val="20"/>
+                <w:lang w:val="es-ES"/>
+              </w:rPr>
+            </w:pPr>
+            <w:r>
+              <w:rPr>
+                <w:szCs w:val="20"/>
+              </w:rPr>
+              <w:t>Porcentaje de transacciones creadas a listas de clientes en campañas, con respecto a las transacciones de la campaña anterior.</w:t>
+            </w:r>
+          </w:p>
+        </w:tc>
+      </w:tr>
+      <w:tr>
+        <w:trPr>
+          <w:jc w:val="center"/>
+        </w:trPr>
+        <w:tc>
+          <w:tcPr>
+            <w:tcW w:w="760" w:type="dxa"/>
+          </w:tcPr>
+          <w:p>
+            <w:pPr>
+              <w:rPr>
+                <w:rStyle w:val="Textoennegrita"/>
+                <w:rFonts w:cstheme="minorHAnsi"/>
+                <w:szCs w:val="20"/>
+                <w:lang w:val="es-ES"/>
+              </w:rPr>
+            </w:pPr>
+            <w:r>
+              <w:rPr>
+                <w:rStyle w:val="Textoennegrita"/>
+                <w:rFonts w:cstheme="minorHAnsi"/>
+                <w:szCs w:val="20"/>
+                <w:lang w:val="es-ES"/>
+              </w:rPr>
+              <w:t>KPI5</w:t>
+            </w:r>
+          </w:p>
+        </w:tc>
+        <w:tc>
+          <w:tcPr>
+            <w:tcW w:w="2114" w:type="dxa"/>
+          </w:tcPr>
+          <w:p>
+            <w:pPr>
+              <w:rPr>
+                <w:rStyle w:val="Textoennegrita"/>
+                <w:rFonts w:cstheme="minorHAnsi"/>
+                <w:b w:val="0"/>
+                <w:szCs w:val="20"/>
+                <w:lang w:val="es-ES"/>
+              </w:rPr>
+            </w:pPr>
+            <w:r>
+              <w:rPr>
+                <w:rStyle w:val="Textoennegrita"/>
+                <w:rFonts w:cstheme="minorHAnsi"/>
+                <w:szCs w:val="20"/>
+                <w:lang w:val="es-ES"/>
+              </w:rPr>
+              <w:t>Retroalimentaciones</w:t>
+            </w:r>
+          </w:p>
+        </w:tc>
+        <w:tc>
+          <w:tcPr>
+            <w:tcW w:w="3755" w:type="dxa"/>
+          </w:tcPr>
+          <w:p>
+            <w:pPr>
+              <w:rPr>
+                <w:rStyle w:val="Textoennegrita"/>
+                <w:rFonts w:cstheme="minorHAnsi"/>
+                <w:b w:val="0"/>
+                <w:szCs w:val="20"/>
+                <w:lang w:val="es-ES"/>
+              </w:rPr>
+            </w:pPr>
+            <w:r>
+              <w:rPr>
+                <w:rFonts w:eastAsia="MS Gothic"/>
+                <w:color w:val="000000"/>
+                <w:szCs w:val="20"/>
+              </w:rPr>
+              <w:t xml:space="preserve">Promedio de retroalimentaciones </w:t>
+            </w:r>
+            <w:r>
+              <w:rPr>
+                <w:rFonts w:eastAsia="MS Gothic"/>
+                <w:color w:val="000000"/>
+                <w:szCs w:val="20"/>
+              </w:rPr>
+              <w:t>vs promedio de transacciones por mes</w:t>
+            </w:r>
+          </w:p>
+        </w:tc>
+      </w:tr>
+      <w:tr>
+        <w:trPr>
+          <w:jc w:val="center"/>
+        </w:trPr>
+        <w:tc>
+          <w:tcPr>
+            <w:tcW w:w="760" w:type="dxa"/>
+          </w:tcPr>
+          <w:p>
+            <w:pPr>
+              <w:rPr>
+                <w:rStyle w:val="Textoennegrita"/>
+                <w:rFonts w:cstheme="minorHAnsi"/>
+                <w:szCs w:val="20"/>
+                <w:lang w:val="es-ES"/>
+              </w:rPr>
+            </w:pPr>
+            <w:r>
+              <w:rPr>
+                <w:rStyle w:val="Textoennegrita"/>
+                <w:rFonts w:cstheme="minorHAnsi"/>
+                <w:szCs w:val="20"/>
+                <w:lang w:val="es-ES"/>
+              </w:rPr>
+              <w:t>KPI6</w:t>
+            </w:r>
+          </w:p>
+        </w:tc>
+        <w:tc>
+          <w:tcPr>
+            <w:tcW w:w="2114" w:type="dxa"/>
+          </w:tcPr>
+          <w:p>
+            <w:pPr>
+              <w:rPr>
+                <w:rStyle w:val="Textoennegrita"/>
+                <w:rFonts w:cstheme="minorHAnsi"/>
+                <w:b w:val="0"/>
+                <w:szCs w:val="20"/>
+                <w:lang w:val="es-ES"/>
+              </w:rPr>
+            </w:pPr>
+            <w:r>
+              <w:rPr>
+                <w:rStyle w:val="Textoennegrita"/>
+                <w:rFonts w:cstheme="minorHAnsi"/>
+                <w:szCs w:val="20"/>
+                <w:lang w:val="es-ES"/>
+              </w:rPr>
+              <w:t xml:space="preserve">Evaluaciones </w:t>
+            </w:r>
+            <w:r>
+              <w:rPr>
+                <w:rStyle w:val="Textoennegrita"/>
+                <w:rFonts w:cstheme="minorHAnsi"/>
+                <w:szCs w:val="20"/>
+                <w:lang w:val="es-ES"/>
+              </w:rPr>
+              <w:t>Negativas</w:t>
+            </w:r>
+          </w:p>
+        </w:tc>
+        <w:tc>
+          <w:tcPr>
+            <w:tcW w:w="3755" w:type="dxa"/>
+          </w:tcPr>
+          <w:p>
+            <w:pPr>
+              <w:rPr>
+                <w:rStyle w:val="Textoennegrita"/>
+                <w:rFonts w:cstheme="minorHAnsi"/>
+                <w:b w:val="0"/>
+                <w:szCs w:val="20"/>
+                <w:lang w:val="es-ES"/>
+              </w:rPr>
+            </w:pPr>
+            <w:r>
+              <w:rPr>
+                <w:rFonts w:eastAsia="MS Gothic"/>
+                <w:color w:val="000000"/>
+                <w:szCs w:val="20"/>
+              </w:rPr>
+              <w:t xml:space="preserve">Porcentaje de evaluaciones </w:t>
+            </w:r>
+            <w:r>
+              <w:rPr>
+                <w:rFonts w:eastAsia="MS Gothic"/>
+                <w:color w:val="000000"/>
+                <w:szCs w:val="20"/>
+              </w:rPr>
+              <w:t>negativas</w:t>
+            </w:r>
+            <w:r>
+              <w:rPr>
+                <w:rFonts w:eastAsia="MS Gothic"/>
+                <w:color w:val="000000"/>
+                <w:szCs w:val="20"/>
+              </w:rPr>
+              <w:t xml:space="preserve"> por mes</w:t>
+            </w:r>
+            <w:r>
+              <w:rPr>
+                <w:rFonts w:eastAsia="MS Gothic"/>
+                <w:color w:val="000000"/>
+                <w:szCs w:val="20"/>
+              </w:rPr>
+              <w:t xml:space="preserve"> a clientes específicos con respecto al mes anterior</w:t>
+            </w:r>
+          </w:p>
+        </w:tc>
+      </w:tr>
+      <w:tr>
+        <w:trPr>
+          <w:jc w:val="center"/>
+        </w:trPr>
+        <w:tc>
+          <w:tcPr>
+            <w:tcW w:w="760" w:type="dxa"/>
+          </w:tcPr>
+          <w:p>
+            <w:pPr>
+              <w:rPr>
+                <w:rStyle w:val="Textoennegrita"/>
+                <w:rFonts w:cstheme="minorHAnsi"/>
+                <w:szCs w:val="20"/>
+                <w:lang w:val="es-ES"/>
+              </w:rPr>
+            </w:pPr>
+            <w:r>
+              <w:rPr>
+                <w:rStyle w:val="Textoennegrita"/>
+                <w:rFonts w:cstheme="minorHAnsi"/>
+                <w:szCs w:val="20"/>
+                <w:lang w:val="es-ES"/>
+              </w:rPr>
+              <w:t>KPI7</w:t>
+            </w:r>
+          </w:p>
+        </w:tc>
+        <w:tc>
+          <w:tcPr>
+            <w:tcW w:w="2114" w:type="dxa"/>
+          </w:tcPr>
+          <w:p>
+            <w:pPr>
+              <w:rPr>
+                <w:rStyle w:val="Textoennegrita"/>
+                <w:rFonts w:cstheme="minorHAnsi"/>
+                <w:b w:val="0"/>
+                <w:szCs w:val="20"/>
+                <w:lang w:val="es-ES"/>
+              </w:rPr>
+            </w:pPr>
+            <w:r>
+              <w:rPr>
+                <w:rStyle w:val="Textoennegrita"/>
+                <w:rFonts w:cstheme="minorHAnsi"/>
+                <w:szCs w:val="20"/>
+                <w:lang w:val="es-ES"/>
+              </w:rPr>
+              <w:t>Productos Evaluados</w:t>
+            </w:r>
+          </w:p>
+        </w:tc>
+        <w:tc>
+          <w:tcPr>
+            <w:tcW w:w="3755" w:type="dxa"/>
+          </w:tcPr>
+          <w:p>
+            <w:pPr>
+              <w:rPr>
+                <w:rStyle w:val="Textoennegrita"/>
+                <w:rFonts w:cstheme="minorHAnsi"/>
+                <w:b w:val="0"/>
+                <w:szCs w:val="20"/>
+                <w:lang w:val="es-ES"/>
+              </w:rPr>
+            </w:pPr>
+            <w:r>
+              <w:rPr>
+                <w:color w:val="000000"/>
+                <w:szCs w:val="20"/>
+              </w:rPr>
+              <w:t>Porcentaje de productos evaluados negativamente por mes</w:t>
+            </w:r>
+          </w:p>
+        </w:tc>
+      </w:tr>
+    </w:tbl>
+    <w:p>
+      <w:pPr>
         <w:spacing w:after="0"/>
         <w:rPr>
           <w:rFonts w:eastAsia="Arial"/>
@@ -1373,15 +2450,87 @@
           <w:bCs/>
           <w:sz w:val="20"/>
         </w:rPr>
-        <w:t>En la zona de servicios front-end se adicionan los servicios de Administración de criterios, de acuerdos de servicio, selección de fabricantes y administración de transacciones.</w:t>
-      </w:r>
-      <w:r>
-        <w:rPr>
-          <w:rFonts w:eastAsia="Arial"/>
-          <w:bCs/>
-          <w:sz w:val="20"/>
-        </w:rPr>
-        <w:t>En la zona de servicios back-end, en la categoría de procesos se agregan Proceso de solicitud de cotización, registrar intención de venta, registrar intención de compra.</w:t>
+        <w:t xml:space="preserve">En la zona de servicios </w:t>
+      </w:r>
+      <w:proofErr w:type="spellStart"/>
+      <w:r>
+        <w:rPr>
+          <w:rFonts w:eastAsia="Arial"/>
+          <w:bCs/>
+          <w:sz w:val="20"/>
+        </w:rPr>
+        <w:t>front-end</w:t>
+      </w:r>
+      <w:proofErr w:type="spellEnd"/>
+      <w:r>
+        <w:rPr>
+          <w:rFonts w:eastAsia="Arial"/>
+          <w:bCs/>
+          <w:sz w:val="20"/>
+        </w:rPr>
+        <w:t xml:space="preserve"> se adicionan los servicios de Administración de criterios, de acuerdos de servicio, selección de fabricantes y administración de </w:t>
+      </w:r>
+      <w:proofErr w:type="spellStart"/>
+      <w:r>
+        <w:rPr>
+          <w:rFonts w:eastAsia="Arial"/>
+          <w:bCs/>
+          <w:sz w:val="20"/>
+        </w:rPr>
+        <w:t>transacciones.</w:t>
+      </w:r>
+      <w:r>
+        <w:rPr>
+          <w:rFonts w:eastAsia="Arial"/>
+          <w:bCs/>
+          <w:sz w:val="20"/>
+        </w:rPr>
+        <w:t>En</w:t>
+      </w:r>
+      <w:proofErr w:type="spellEnd"/>
+      <w:r>
+        <w:rPr>
+          <w:rFonts w:eastAsia="Arial"/>
+          <w:bCs/>
+          <w:sz w:val="20"/>
+        </w:rPr>
+        <w:t xml:space="preserve"> la zona de servicios back-</w:t>
+      </w:r>
+      <w:proofErr w:type="spellStart"/>
+      <w:r>
+        <w:rPr>
+          <w:rFonts w:eastAsia="Arial"/>
+          <w:bCs/>
+          <w:sz w:val="20"/>
+        </w:rPr>
+        <w:t>end</w:t>
+      </w:r>
+      <w:proofErr w:type="spellEnd"/>
+      <w:r>
+        <w:rPr>
+          <w:rFonts w:eastAsia="Arial"/>
+          <w:bCs/>
+          <w:sz w:val="20"/>
+        </w:rPr>
+        <w:t xml:space="preserve">, en la categoría de procesos se </w:t>
+      </w:r>
+      <w:proofErr w:type="gramStart"/>
+      <w:r>
+        <w:rPr>
+          <w:rFonts w:eastAsia="Arial"/>
+          <w:bCs/>
+          <w:sz w:val="20"/>
+        </w:rPr>
+        <w:t>agregan</w:t>
+      </w:r>
+      <w:proofErr w:type="gramEnd"/>
+      <w:r>
+        <w:rPr>
+          <w:rFonts w:eastAsia="Arial"/>
+          <w:bCs/>
+          <w:sz w:val="20"/>
+        </w:rPr>
+        <w:t xml:space="preserve"> Proceso de solicitud de cotización, registrar intención de venta, registrar intención de compra.</w:t>
       </w:r>
       <w:r>
         <w:rPr>
@@ -1418,6 +2567,7 @@
           <w:rFonts w:eastAsia="Arial"/>
           <w:sz w:val="20"/>
         </w:rPr>
+        <w:lastRenderedPageBreak/>
         <w:t>Atributos de calidad</w:t>
       </w:r>
     </w:p>
@@ -1636,7 +2786,19 @@
         <w:jc w:val="both"/>
       </w:pPr>
       <w:r>
-        <w:t>Realiza la automatización de los procesos Transaccionales solicitud PO y DA, solicitud cotización, gestión de solicitudes de bolsa y proceso de subasta inversa, teniendo en cuenta la creación o modificación de elementos sobre los 4 dominios</w:t>
+        <w:t xml:space="preserve">Automatización </w:t>
+      </w:r>
+      <w:r>
+        <w:t xml:space="preserve">de los procesos </w:t>
+      </w:r>
+      <w:r>
+        <w:t>de</w:t>
+      </w:r>
+      <w:r>
+        <w:t xml:space="preserve"> solicitud cotización, gestión de solicitudes de bols</w:t>
+      </w:r>
+      <w:r>
+        <w:t>a y proceso de subasta inversa</w:t>
       </w:r>
     </w:p>
     <w:p>
@@ -1653,7 +2815,7 @@
         <w:jc w:val="both"/>
       </w:pPr>
       <w:r>
-        <w:t>Realiza la automatización de los procesos de crear campaña y controlar campaña, teniendo en cuenta la creación o modificaciones sobre los 4 dominios</w:t>
+        <w:t>Realiza la automatización de los procesos de crear campaña y controlar campaña</w:t>
       </w:r>
     </w:p>
     <w:p>
@@ -1670,7 +2832,7 @@
         <w:jc w:val="both"/>
       </w:pPr>
       <w:r>
-        <w:t>Realiza la automatización del proceso de retroalimentación de clientes o productos, teniendo en cuenta la creación o modificación de elementos sobre los 4 dominios</w:t>
+        <w:t>Realiza la automatización del proceso de retroalimentación de clientes o productos</w:t>
       </w:r>
     </w:p>
     <w:p>
@@ -1687,7 +2849,6 @@
         <w:jc w:val="both"/>
       </w:pPr>
       <w:r>
-        <w:lastRenderedPageBreak/>
         <w:t>Realiza el monitoreo de las Transacciones que permiten al cliente modificar o cancelar Transacciones en diversos puntos del proceso. Este proyecto comprende la realización de servicios de integración e interfaz de usuario.</w:t>
       </w:r>
     </w:p>
@@ -1709,32 +2870,6 @@
       </w:pPr>
       <w:r>
         <w:t>Se incluye la evaluación de acuerdos de servicio en los procesos Transaccionales</w:t>
-      </w:r>
-    </w:p>
-    <w:p>
-      <w:pPr>
-        <w:spacing w:after="0"/>
-        <w:contextualSpacing/>
-        <w:jc w:val="both"/>
-        <w:rPr>
-          <w:rFonts w:cs="Arial"/>
-        </w:rPr>
-      </w:pPr>
-    </w:p>
-    <w:p>
-      <w:pPr>
-        <w:spacing w:after="0"/>
-        <w:contextualSpacing/>
-        <w:jc w:val="both"/>
-        <w:rPr>
-          <w:rFonts w:cs="Arial"/>
-        </w:rPr>
-      </w:pPr>
-      <w:r>
-        <w:rPr>
-          <w:rFonts w:cs="Arial"/>
-        </w:rPr>
-        <w:t>Considerando las 480 horas disponibles para implementar la solución y la priorización de los proyectos, se estima llevar a cabo los proyectos PC1, PC2, PC4 con una duración estimada de 432 horas.</w:t>
       </w:r>
     </w:p>
     <w:p/>
@@ -1804,7 +2939,21 @@
         <w:rPr>
           <w:rFonts w:cs="Arial"/>
         </w:rPr>
-        <w:t xml:space="preserve"> que tiene el mp para ejecutar un proyecto</w:t>
+        <w:t xml:space="preserve"> que tiene el </w:t>
+      </w:r>
+      <w:proofErr w:type="spellStart"/>
+      <w:r>
+        <w:rPr>
+          <w:rFonts w:cs="Arial"/>
+        </w:rPr>
+        <w:t>mp</w:t>
+      </w:r>
+      <w:proofErr w:type="spellEnd"/>
+      <w:r>
+        <w:rPr>
+          <w:rFonts w:cs="Arial"/>
+        </w:rPr>
+        <w:t xml:space="preserve"> para ejecutar un proyecto</w:t>
       </w:r>
       <w:r>
         <w:rPr>
@@ -1838,8 +2987,6 @@
         </w:rPr>
         <w:t xml:space="preserve"> qué tan crítico es para el negocio</w:t>
       </w:r>
-      <w:bookmarkStart w:id="0" w:name="_GoBack"/>
-      <w:bookmarkEnd w:id="0"/>
       <w:r>
         <w:rPr>
           <w:rFonts w:cs="Arial"/>
@@ -1931,6 +3078,7 @@
         <w:rPr>
           <w:rFonts w:cs="Arial"/>
         </w:rPr>
+        <w:lastRenderedPageBreak/>
         <w:t xml:space="preserve">Se hizo uso de la técnica Delphi </w:t>
       </w:r>
       <w:r>
@@ -2867,16 +4015,7 @@
                 <w:color w:val="000000"/>
                 <w:lang w:eastAsia="es-MX"/>
               </w:rPr>
-              <w:t>PC</w:t>
-            </w:r>
-            <w:r>
-              <w:rPr>
-                <w:rFonts w:eastAsia="Times New Roman"/>
-                <w:color w:val="000000"/>
-                <w:lang w:eastAsia="es-MX"/>
-              </w:rPr>
-              <w:lastRenderedPageBreak/>
-              <w:t>5</w:t>
+              <w:t>PC5</w:t>
             </w:r>
           </w:p>
         </w:tc>
@@ -2909,7 +4048,6 @@
                 <w:color w:val="000000"/>
                 <w:lang w:eastAsia="es-MX"/>
               </w:rPr>
-              <w:lastRenderedPageBreak/>
               <w:t>Evaluación de acuerdos de servicio</w:t>
             </w:r>
           </w:p>
@@ -3028,7 +4166,6 @@
                 <w:color w:val="000000"/>
                 <w:lang w:eastAsia="es-MX"/>
               </w:rPr>
-              <w:lastRenderedPageBreak/>
               <w:t>Total Solución</w:t>
             </w:r>
           </w:p>
@@ -3173,6 +4310,116 @@
         <w:t xml:space="preserve"> mayor probabilidad de ocurrencia resaltamos los siguientes:</w:t>
       </w:r>
     </w:p>
+    <w:p/>
+    <w:p>
+      <w:pPr>
+        <w:numPr>
+          <w:ilvl w:val="0"/>
+          <w:numId w:val="6"/>
+        </w:numPr>
+        <w:rPr>
+          <w:lang w:val="es-CO"/>
+        </w:rPr>
+      </w:pPr>
+      <w:r>
+        <w:rPr>
+          <w:lang w:val="es-ES"/>
+        </w:rPr>
+        <w:lastRenderedPageBreak/>
+        <w:t xml:space="preserve">Se requirieron muchos cambios antes de recibir la aprobación del cliente </w:t>
+      </w:r>
+      <w:proofErr w:type="spellStart"/>
+      <w:r>
+        <w:rPr>
+          <w:lang w:val="es-ES"/>
+        </w:rPr>
+        <w:t>aún</w:t>
+      </w:r>
+      <w:proofErr w:type="spellEnd"/>
+      <w:r>
+        <w:rPr>
+          <w:lang w:val="es-ES"/>
+        </w:rPr>
+        <w:t xml:space="preserve"> cuando el proyecto se había “completado”</w:t>
+      </w:r>
+    </w:p>
+    <w:p>
+      <w:pPr>
+        <w:numPr>
+          <w:ilvl w:val="0"/>
+          <w:numId w:val="6"/>
+        </w:numPr>
+        <w:rPr>
+          <w:lang w:val="es-CO"/>
+        </w:rPr>
+      </w:pPr>
+      <w:r>
+        <w:rPr>
+          <w:lang w:val="es-ES"/>
+        </w:rPr>
+        <w:t>Cambios "menores" fueron agregados y aceptados tarde en el proyecto. Esto duplico el trabajo en la etapa final y retraso la entrega</w:t>
+      </w:r>
+    </w:p>
+    <w:p>
+      <w:pPr>
+        <w:numPr>
+          <w:ilvl w:val="0"/>
+          <w:numId w:val="6"/>
+        </w:numPr>
+        <w:rPr>
+          <w:lang w:val="es-CO"/>
+        </w:rPr>
+      </w:pPr>
+      <w:r>
+        <w:rPr>
+          <w:lang w:val="es-CO"/>
+        </w:rPr>
+        <w:t>La integración de un sistema complejo falla pues sus partes no fueron diseñadas adecuadamente.</w:t>
+      </w:r>
+    </w:p>
+    <w:p>
+      <w:pPr>
+        <w:numPr>
+          <w:ilvl w:val="0"/>
+          <w:numId w:val="6"/>
+        </w:numPr>
+        <w:rPr>
+          <w:lang w:val="es-CO"/>
+        </w:rPr>
+      </w:pPr>
+      <w:r>
+        <w:rPr>
+          <w:lang w:val="es-ES"/>
+        </w:rPr>
+        <w:t>Una so</w:t>
+      </w:r>
+      <w:r>
+        <w:rPr>
+          <w:lang w:val="es-ES"/>
+        </w:rPr>
+        <w:t>lución del proyecto fue considerada como la "mejor" con muy pocos detalles del trabajo</w:t>
+      </w:r>
+    </w:p>
+    <w:p>
+      <w:pPr>
+        <w:numPr>
+          <w:ilvl w:val="0"/>
+          <w:numId w:val="6"/>
+        </w:numPr>
+        <w:rPr>
+          <w:lang w:val="es-CO"/>
+        </w:rPr>
+      </w:pPr>
+      <w:bookmarkStart w:id="0" w:name="_GoBack"/>
+      <w:bookmarkEnd w:id="0"/>
+    </w:p>
+    <w:p>
+      <w:pPr>
+        <w:rPr>
+          <w:lang w:val="es-CO"/>
+        </w:rPr>
+      </w:pPr>
+    </w:p>
     <w:sectPr>
       <w:pgSz w:w="12240" w:h="15840"/>
       <w:pgMar w:top="1417" w:right="1701" w:bottom="1417" w:left="1701" w:header="708" w:footer="708" w:gutter="0"/>
@@ -3326,6 +4573,286 @@
     </w:lvl>
   </w:abstractNum>
   <w:abstractNum w:abstractNumId="1">
+    <w:nsid w:val="109965AD"/>
+    <w:multiLevelType w:val="hybridMultilevel"/>
+    <w:tmpl w:val="DBA622B4"/>
+    <w:lvl w:ilvl="0" w:tplc="A8D6CE0C">
+      <w:start w:val="1"/>
+      <w:numFmt w:val="bullet"/>
+      <w:lvlText w:val="•"/>
+      <w:lvlJc w:val="left"/>
+      <w:pPr>
+        <w:tabs>
+          <w:tab w:val="num" w:pos="720"/>
+        </w:tabs>
+        <w:ind w:left="720" w:hanging="360"/>
+      </w:pPr>
+      <w:rPr>
+        <w:rFonts w:ascii="Times New Roman" w:hAnsi="Times New Roman" w:hint="default"/>
+      </w:rPr>
+    </w:lvl>
+    <w:lvl w:ilvl="1" w:tplc="182E1230" w:tentative="1">
+      <w:start w:val="1"/>
+      <w:numFmt w:val="bullet"/>
+      <w:lvlText w:val="•"/>
+      <w:lvlJc w:val="left"/>
+      <w:pPr>
+        <w:tabs>
+          <w:tab w:val="num" w:pos="1440"/>
+        </w:tabs>
+        <w:ind w:left="1440" w:hanging="360"/>
+      </w:pPr>
+      <w:rPr>
+        <w:rFonts w:ascii="Times New Roman" w:hAnsi="Times New Roman" w:hint="default"/>
+      </w:rPr>
+    </w:lvl>
+    <w:lvl w:ilvl="2" w:tplc="158C041E" w:tentative="1">
+      <w:start w:val="1"/>
+      <w:numFmt w:val="bullet"/>
+      <w:lvlText w:val="•"/>
+      <w:lvlJc w:val="left"/>
+      <w:pPr>
+        <w:tabs>
+          <w:tab w:val="num" w:pos="2160"/>
+        </w:tabs>
+        <w:ind w:left="2160" w:hanging="360"/>
+      </w:pPr>
+      <w:rPr>
+        <w:rFonts w:ascii="Times New Roman" w:hAnsi="Times New Roman" w:hint="default"/>
+      </w:rPr>
+    </w:lvl>
+    <w:lvl w:ilvl="3" w:tplc="58BA35E4" w:tentative="1">
+      <w:start w:val="1"/>
+      <w:numFmt w:val="bullet"/>
+      <w:lvlText w:val="•"/>
+      <w:lvlJc w:val="left"/>
+      <w:pPr>
+        <w:tabs>
+          <w:tab w:val="num" w:pos="2880"/>
+        </w:tabs>
+        <w:ind w:left="2880" w:hanging="360"/>
+      </w:pPr>
+      <w:rPr>
+        <w:rFonts w:ascii="Times New Roman" w:hAnsi="Times New Roman" w:hint="default"/>
+      </w:rPr>
+    </w:lvl>
+    <w:lvl w:ilvl="4" w:tplc="D02A539E" w:tentative="1">
+      <w:start w:val="1"/>
+      <w:numFmt w:val="bullet"/>
+      <w:lvlText w:val="•"/>
+      <w:lvlJc w:val="left"/>
+      <w:pPr>
+        <w:tabs>
+          <w:tab w:val="num" w:pos="3600"/>
+        </w:tabs>
+        <w:ind w:left="3600" w:hanging="360"/>
+      </w:pPr>
+      <w:rPr>
+        <w:rFonts w:ascii="Times New Roman" w:hAnsi="Times New Roman" w:hint="default"/>
+      </w:rPr>
+    </w:lvl>
+    <w:lvl w:ilvl="5" w:tplc="5B9615B4" w:tentative="1">
+      <w:start w:val="1"/>
+      <w:numFmt w:val="bullet"/>
+      <w:lvlText w:val="•"/>
+      <w:lvlJc w:val="left"/>
+      <w:pPr>
+        <w:tabs>
+          <w:tab w:val="num" w:pos="4320"/>
+        </w:tabs>
+        <w:ind w:left="4320" w:hanging="360"/>
+      </w:pPr>
+      <w:rPr>
+        <w:rFonts w:ascii="Times New Roman" w:hAnsi="Times New Roman" w:hint="default"/>
+      </w:rPr>
+    </w:lvl>
+    <w:lvl w:ilvl="6" w:tplc="05D651CC" w:tentative="1">
+      <w:start w:val="1"/>
+      <w:numFmt w:val="bullet"/>
+      <w:lvlText w:val="•"/>
+      <w:lvlJc w:val="left"/>
+      <w:pPr>
+        <w:tabs>
+          <w:tab w:val="num" w:pos="5040"/>
+        </w:tabs>
+        <w:ind w:left="5040" w:hanging="360"/>
+      </w:pPr>
+      <w:rPr>
+        <w:rFonts w:ascii="Times New Roman" w:hAnsi="Times New Roman" w:hint="default"/>
+      </w:rPr>
+    </w:lvl>
+    <w:lvl w:ilvl="7" w:tplc="8A684936" w:tentative="1">
+      <w:start w:val="1"/>
+      <w:numFmt w:val="bullet"/>
+      <w:lvlText w:val="•"/>
+      <w:lvlJc w:val="left"/>
+      <w:pPr>
+        <w:tabs>
+          <w:tab w:val="num" w:pos="5760"/>
+        </w:tabs>
+        <w:ind w:left="5760" w:hanging="360"/>
+      </w:pPr>
+      <w:rPr>
+        <w:rFonts w:ascii="Times New Roman" w:hAnsi="Times New Roman" w:hint="default"/>
+      </w:rPr>
+    </w:lvl>
+    <w:lvl w:ilvl="8" w:tplc="E94A6C54" w:tentative="1">
+      <w:start w:val="1"/>
+      <w:numFmt w:val="bullet"/>
+      <w:lvlText w:val="•"/>
+      <w:lvlJc w:val="left"/>
+      <w:pPr>
+        <w:tabs>
+          <w:tab w:val="num" w:pos="6480"/>
+        </w:tabs>
+        <w:ind w:left="6480" w:hanging="360"/>
+      </w:pPr>
+      <w:rPr>
+        <w:rFonts w:ascii="Times New Roman" w:hAnsi="Times New Roman" w:hint="default"/>
+      </w:rPr>
+    </w:lvl>
+  </w:abstractNum>
+  <w:abstractNum w:abstractNumId="2">
+    <w:nsid w:val="1D295A9B"/>
+    <w:multiLevelType w:val="hybridMultilevel"/>
+    <w:tmpl w:val="556A5D28"/>
+    <w:lvl w:ilvl="0" w:tplc="47CE0B0C">
+      <w:start w:val="1"/>
+      <w:numFmt w:val="bullet"/>
+      <w:lvlText w:val="•"/>
+      <w:lvlJc w:val="left"/>
+      <w:pPr>
+        <w:tabs>
+          <w:tab w:val="num" w:pos="720"/>
+        </w:tabs>
+        <w:ind w:left="720" w:hanging="360"/>
+      </w:pPr>
+      <w:rPr>
+        <w:rFonts w:ascii="Times New Roman" w:hAnsi="Times New Roman" w:hint="default"/>
+      </w:rPr>
+    </w:lvl>
+    <w:lvl w:ilvl="1" w:tplc="47ECAA72" w:tentative="1">
+      <w:start w:val="1"/>
+      <w:numFmt w:val="bullet"/>
+      <w:lvlText w:val="•"/>
+      <w:lvlJc w:val="left"/>
+      <w:pPr>
+        <w:tabs>
+          <w:tab w:val="num" w:pos="1440"/>
+        </w:tabs>
+        <w:ind w:left="1440" w:hanging="360"/>
+      </w:pPr>
+      <w:rPr>
+        <w:rFonts w:ascii="Times New Roman" w:hAnsi="Times New Roman" w:hint="default"/>
+      </w:rPr>
+    </w:lvl>
+    <w:lvl w:ilvl="2" w:tplc="49C0C026" w:tentative="1">
+      <w:start w:val="1"/>
+      <w:numFmt w:val="bullet"/>
+      <w:lvlText w:val="•"/>
+      <w:lvlJc w:val="left"/>
+      <w:pPr>
+        <w:tabs>
+          <w:tab w:val="num" w:pos="2160"/>
+        </w:tabs>
+        <w:ind w:left="2160" w:hanging="360"/>
+      </w:pPr>
+      <w:rPr>
+        <w:rFonts w:ascii="Times New Roman" w:hAnsi="Times New Roman" w:hint="default"/>
+      </w:rPr>
+    </w:lvl>
+    <w:lvl w:ilvl="3" w:tplc="FF5CF952" w:tentative="1">
+      <w:start w:val="1"/>
+      <w:numFmt w:val="bullet"/>
+      <w:lvlText w:val="•"/>
+      <w:lvlJc w:val="left"/>
+      <w:pPr>
+        <w:tabs>
+          <w:tab w:val="num" w:pos="2880"/>
+        </w:tabs>
+        <w:ind w:left="2880" w:hanging="360"/>
+      </w:pPr>
+      <w:rPr>
+        <w:rFonts w:ascii="Times New Roman" w:hAnsi="Times New Roman" w:hint="default"/>
+      </w:rPr>
+    </w:lvl>
+    <w:lvl w:ilvl="4" w:tplc="4120B8D2" w:tentative="1">
+      <w:start w:val="1"/>
+      <w:numFmt w:val="bullet"/>
+      <w:lvlText w:val="•"/>
+      <w:lvlJc w:val="left"/>
+      <w:pPr>
+        <w:tabs>
+          <w:tab w:val="num" w:pos="3600"/>
+        </w:tabs>
+        <w:ind w:left="3600" w:hanging="360"/>
+      </w:pPr>
+      <w:rPr>
+        <w:rFonts w:ascii="Times New Roman" w:hAnsi="Times New Roman" w:hint="default"/>
+      </w:rPr>
+    </w:lvl>
+    <w:lvl w:ilvl="5" w:tplc="FA843D76" w:tentative="1">
+      <w:start w:val="1"/>
+      <w:numFmt w:val="bullet"/>
+      <w:lvlText w:val="•"/>
+      <w:lvlJc w:val="left"/>
+      <w:pPr>
+        <w:tabs>
+          <w:tab w:val="num" w:pos="4320"/>
+        </w:tabs>
+        <w:ind w:left="4320" w:hanging="360"/>
+      </w:pPr>
+      <w:rPr>
+        <w:rFonts w:ascii="Times New Roman" w:hAnsi="Times New Roman" w:hint="default"/>
+      </w:rPr>
+    </w:lvl>
+    <w:lvl w:ilvl="6" w:tplc="4DD2C158" w:tentative="1">
+      <w:start w:val="1"/>
+      <w:numFmt w:val="bullet"/>
+      <w:lvlText w:val="•"/>
+      <w:lvlJc w:val="left"/>
+      <w:pPr>
+        <w:tabs>
+          <w:tab w:val="num" w:pos="5040"/>
+        </w:tabs>
+        <w:ind w:left="5040" w:hanging="360"/>
+      </w:pPr>
+      <w:rPr>
+        <w:rFonts w:ascii="Times New Roman" w:hAnsi="Times New Roman" w:hint="default"/>
+      </w:rPr>
+    </w:lvl>
+    <w:lvl w:ilvl="7" w:tplc="CD6C42BE" w:tentative="1">
+      <w:start w:val="1"/>
+      <w:numFmt w:val="bullet"/>
+      <w:lvlText w:val="•"/>
+      <w:lvlJc w:val="left"/>
+      <w:pPr>
+        <w:tabs>
+          <w:tab w:val="num" w:pos="5760"/>
+        </w:tabs>
+        <w:ind w:left="5760" w:hanging="360"/>
+      </w:pPr>
+      <w:rPr>
+        <w:rFonts w:ascii="Times New Roman" w:hAnsi="Times New Roman" w:hint="default"/>
+      </w:rPr>
+    </w:lvl>
+    <w:lvl w:ilvl="8" w:tplc="C0A646EE" w:tentative="1">
+      <w:start w:val="1"/>
+      <w:numFmt w:val="bullet"/>
+      <w:lvlText w:val="•"/>
+      <w:lvlJc w:val="left"/>
+      <w:pPr>
+        <w:tabs>
+          <w:tab w:val="num" w:pos="6480"/>
+        </w:tabs>
+        <w:ind w:left="6480" w:hanging="360"/>
+      </w:pPr>
+      <w:rPr>
+        <w:rFonts w:ascii="Times New Roman" w:hAnsi="Times New Roman" w:hint="default"/>
+      </w:rPr>
+    </w:lvl>
+  </w:abstractNum>
+  <w:abstractNum w:abstractNumId="3">
     <w:nsid w:val="2D9E3A28"/>
     <w:multiLevelType w:val="hybridMultilevel"/>
     <w:tmpl w:val="2DB0176C"/>
@@ -3439,7 +4966,147 @@
       </w:rPr>
     </w:lvl>
   </w:abstractNum>
-  <w:abstractNum w:abstractNumId="2">
+  <w:abstractNum w:abstractNumId="4">
+    <w:nsid w:val="33CC5495"/>
+    <w:multiLevelType w:val="hybridMultilevel"/>
+    <w:tmpl w:val="19B0CD54"/>
+    <w:lvl w:ilvl="0" w:tplc="B31A82EE">
+      <w:start w:val="1"/>
+      <w:numFmt w:val="bullet"/>
+      <w:lvlText w:val="•"/>
+      <w:lvlJc w:val="left"/>
+      <w:pPr>
+        <w:tabs>
+          <w:tab w:val="num" w:pos="720"/>
+        </w:tabs>
+        <w:ind w:left="720" w:hanging="360"/>
+      </w:pPr>
+      <w:rPr>
+        <w:rFonts w:ascii="Times New Roman" w:hAnsi="Times New Roman" w:hint="default"/>
+      </w:rPr>
+    </w:lvl>
+    <w:lvl w:ilvl="1" w:tplc="8B6E6844" w:tentative="1">
+      <w:start w:val="1"/>
+      <w:numFmt w:val="bullet"/>
+      <w:lvlText w:val="•"/>
+      <w:lvlJc w:val="left"/>
+      <w:pPr>
+        <w:tabs>
+          <w:tab w:val="num" w:pos="1440"/>
+        </w:tabs>
+        <w:ind w:left="1440" w:hanging="360"/>
+      </w:pPr>
+      <w:rPr>
+        <w:rFonts w:ascii="Times New Roman" w:hAnsi="Times New Roman" w:hint="default"/>
+      </w:rPr>
+    </w:lvl>
+    <w:lvl w:ilvl="2" w:tplc="6B88DF20" w:tentative="1">
+      <w:start w:val="1"/>
+      <w:numFmt w:val="bullet"/>
+      <w:lvlText w:val="•"/>
+      <w:lvlJc w:val="left"/>
+      <w:pPr>
+        <w:tabs>
+          <w:tab w:val="num" w:pos="2160"/>
+        </w:tabs>
+        <w:ind w:left="2160" w:hanging="360"/>
+      </w:pPr>
+      <w:rPr>
+        <w:rFonts w:ascii="Times New Roman" w:hAnsi="Times New Roman" w:hint="default"/>
+      </w:rPr>
+    </w:lvl>
+    <w:lvl w:ilvl="3" w:tplc="88E4F5EA" w:tentative="1">
+      <w:start w:val="1"/>
+      <w:numFmt w:val="bullet"/>
+      <w:lvlText w:val="•"/>
+      <w:lvlJc w:val="left"/>
+      <w:pPr>
+        <w:tabs>
+          <w:tab w:val="num" w:pos="2880"/>
+        </w:tabs>
+        <w:ind w:left="2880" w:hanging="360"/>
+      </w:pPr>
+      <w:rPr>
+        <w:rFonts w:ascii="Times New Roman" w:hAnsi="Times New Roman" w:hint="default"/>
+      </w:rPr>
+    </w:lvl>
+    <w:lvl w:ilvl="4" w:tplc="ACD63BF8" w:tentative="1">
+      <w:start w:val="1"/>
+      <w:numFmt w:val="bullet"/>
+      <w:lvlText w:val="•"/>
+      <w:lvlJc w:val="left"/>
+      <w:pPr>
+        <w:tabs>
+          <w:tab w:val="num" w:pos="3600"/>
+        </w:tabs>
+        <w:ind w:left="3600" w:hanging="360"/>
+      </w:pPr>
+      <w:rPr>
+        <w:rFonts w:ascii="Times New Roman" w:hAnsi="Times New Roman" w:hint="default"/>
+      </w:rPr>
+    </w:lvl>
+    <w:lvl w:ilvl="5" w:tplc="0AE098C0" w:tentative="1">
+      <w:start w:val="1"/>
+      <w:numFmt w:val="bullet"/>
+      <w:lvlText w:val="•"/>
+      <w:lvlJc w:val="left"/>
+      <w:pPr>
+        <w:tabs>
+          <w:tab w:val="num" w:pos="4320"/>
+        </w:tabs>
+        <w:ind w:left="4320" w:hanging="360"/>
+      </w:pPr>
+      <w:rPr>
+        <w:rFonts w:ascii="Times New Roman" w:hAnsi="Times New Roman" w:hint="default"/>
+      </w:rPr>
+    </w:lvl>
+    <w:lvl w:ilvl="6" w:tplc="AA76EF9C" w:tentative="1">
+      <w:start w:val="1"/>
+      <w:numFmt w:val="bullet"/>
+      <w:lvlText w:val="•"/>
+      <w:lvlJc w:val="left"/>
+      <w:pPr>
+        <w:tabs>
+          <w:tab w:val="num" w:pos="5040"/>
+        </w:tabs>
+        <w:ind w:left="5040" w:hanging="360"/>
+      </w:pPr>
+      <w:rPr>
+        <w:rFonts w:ascii="Times New Roman" w:hAnsi="Times New Roman" w:hint="default"/>
+      </w:rPr>
+    </w:lvl>
+    <w:lvl w:ilvl="7" w:tplc="E020CCD0" w:tentative="1">
+      <w:start w:val="1"/>
+      <w:numFmt w:val="bullet"/>
+      <w:lvlText w:val="•"/>
+      <w:lvlJc w:val="left"/>
+      <w:pPr>
+        <w:tabs>
+          <w:tab w:val="num" w:pos="5760"/>
+        </w:tabs>
+        <w:ind w:left="5760" w:hanging="360"/>
+      </w:pPr>
+      <w:rPr>
+        <w:rFonts w:ascii="Times New Roman" w:hAnsi="Times New Roman" w:hint="default"/>
+      </w:rPr>
+    </w:lvl>
+    <w:lvl w:ilvl="8" w:tplc="EEE0A4EE" w:tentative="1">
+      <w:start w:val="1"/>
+      <w:numFmt w:val="bullet"/>
+      <w:lvlText w:val="•"/>
+      <w:lvlJc w:val="left"/>
+      <w:pPr>
+        <w:tabs>
+          <w:tab w:val="num" w:pos="6480"/>
+        </w:tabs>
+        <w:ind w:left="6480" w:hanging="360"/>
+      </w:pPr>
+      <w:rPr>
+        <w:rFonts w:ascii="Times New Roman" w:hAnsi="Times New Roman" w:hint="default"/>
+      </w:rPr>
+    </w:lvl>
+  </w:abstractNum>
+  <w:abstractNum w:abstractNumId="5">
     <w:nsid w:val="599500EC"/>
     <w:multiLevelType w:val="hybridMultilevel"/>
     <w:tmpl w:val="F25C4E00"/>
@@ -3528,7 +5195,147 @@
       </w:pPr>
     </w:lvl>
   </w:abstractNum>
-  <w:abstractNum w:abstractNumId="3">
+  <w:abstractNum w:abstractNumId="6">
+    <w:nsid w:val="60696C6A"/>
+    <w:multiLevelType w:val="hybridMultilevel"/>
+    <w:tmpl w:val="DE26F6FE"/>
+    <w:lvl w:ilvl="0" w:tplc="0CF6A122">
+      <w:start w:val="1"/>
+      <w:numFmt w:val="bullet"/>
+      <w:lvlText w:val="•"/>
+      <w:lvlJc w:val="left"/>
+      <w:pPr>
+        <w:tabs>
+          <w:tab w:val="num" w:pos="720"/>
+        </w:tabs>
+        <w:ind w:left="720" w:hanging="360"/>
+      </w:pPr>
+      <w:rPr>
+        <w:rFonts w:ascii="Times New Roman" w:hAnsi="Times New Roman" w:hint="default"/>
+      </w:rPr>
+    </w:lvl>
+    <w:lvl w:ilvl="1" w:tplc="0C6614AA" w:tentative="1">
+      <w:start w:val="1"/>
+      <w:numFmt w:val="bullet"/>
+      <w:lvlText w:val="•"/>
+      <w:lvlJc w:val="left"/>
+      <w:pPr>
+        <w:tabs>
+          <w:tab w:val="num" w:pos="1440"/>
+        </w:tabs>
+        <w:ind w:left="1440" w:hanging="360"/>
+      </w:pPr>
+      <w:rPr>
+        <w:rFonts w:ascii="Times New Roman" w:hAnsi="Times New Roman" w:hint="default"/>
+      </w:rPr>
+    </w:lvl>
+    <w:lvl w:ilvl="2" w:tplc="19D8B96E" w:tentative="1">
+      <w:start w:val="1"/>
+      <w:numFmt w:val="bullet"/>
+      <w:lvlText w:val="•"/>
+      <w:lvlJc w:val="left"/>
+      <w:pPr>
+        <w:tabs>
+          <w:tab w:val="num" w:pos="2160"/>
+        </w:tabs>
+        <w:ind w:left="2160" w:hanging="360"/>
+      </w:pPr>
+      <w:rPr>
+        <w:rFonts w:ascii="Times New Roman" w:hAnsi="Times New Roman" w:hint="default"/>
+      </w:rPr>
+    </w:lvl>
+    <w:lvl w:ilvl="3" w:tplc="612C724C" w:tentative="1">
+      <w:start w:val="1"/>
+      <w:numFmt w:val="bullet"/>
+      <w:lvlText w:val="•"/>
+      <w:lvlJc w:val="left"/>
+      <w:pPr>
+        <w:tabs>
+          <w:tab w:val="num" w:pos="2880"/>
+        </w:tabs>
+        <w:ind w:left="2880" w:hanging="360"/>
+      </w:pPr>
+      <w:rPr>
+        <w:rFonts w:ascii="Times New Roman" w:hAnsi="Times New Roman" w:hint="default"/>
+      </w:rPr>
+    </w:lvl>
+    <w:lvl w:ilvl="4" w:tplc="45A08E64" w:tentative="1">
+      <w:start w:val="1"/>
+      <w:numFmt w:val="bullet"/>
+      <w:lvlText w:val="•"/>
+      <w:lvlJc w:val="left"/>
+      <w:pPr>
+        <w:tabs>
+          <w:tab w:val="num" w:pos="3600"/>
+        </w:tabs>
+        <w:ind w:left="3600" w:hanging="360"/>
+      </w:pPr>
+      <w:rPr>
+        <w:rFonts w:ascii="Times New Roman" w:hAnsi="Times New Roman" w:hint="default"/>
+      </w:rPr>
+    </w:lvl>
+    <w:lvl w:ilvl="5" w:tplc="2A9618E0" w:tentative="1">
+      <w:start w:val="1"/>
+      <w:numFmt w:val="bullet"/>
+      <w:lvlText w:val="•"/>
+      <w:lvlJc w:val="left"/>
+      <w:pPr>
+        <w:tabs>
+          <w:tab w:val="num" w:pos="4320"/>
+        </w:tabs>
+        <w:ind w:left="4320" w:hanging="360"/>
+      </w:pPr>
+      <w:rPr>
+        <w:rFonts w:ascii="Times New Roman" w:hAnsi="Times New Roman" w:hint="default"/>
+      </w:rPr>
+    </w:lvl>
+    <w:lvl w:ilvl="6" w:tplc="B6D23EC0" w:tentative="1">
+      <w:start w:val="1"/>
+      <w:numFmt w:val="bullet"/>
+      <w:lvlText w:val="•"/>
+      <w:lvlJc w:val="left"/>
+      <w:pPr>
+        <w:tabs>
+          <w:tab w:val="num" w:pos="5040"/>
+        </w:tabs>
+        <w:ind w:left="5040" w:hanging="360"/>
+      </w:pPr>
+      <w:rPr>
+        <w:rFonts w:ascii="Times New Roman" w:hAnsi="Times New Roman" w:hint="default"/>
+      </w:rPr>
+    </w:lvl>
+    <w:lvl w:ilvl="7" w:tplc="DF02043C" w:tentative="1">
+      <w:start w:val="1"/>
+      <w:numFmt w:val="bullet"/>
+      <w:lvlText w:val="•"/>
+      <w:lvlJc w:val="left"/>
+      <w:pPr>
+        <w:tabs>
+          <w:tab w:val="num" w:pos="5760"/>
+        </w:tabs>
+        <w:ind w:left="5760" w:hanging="360"/>
+      </w:pPr>
+      <w:rPr>
+        <w:rFonts w:ascii="Times New Roman" w:hAnsi="Times New Roman" w:hint="default"/>
+      </w:rPr>
+    </w:lvl>
+    <w:lvl w:ilvl="8" w:tplc="EB1AED64" w:tentative="1">
+      <w:start w:val="1"/>
+      <w:numFmt w:val="bullet"/>
+      <w:lvlText w:val="•"/>
+      <w:lvlJc w:val="left"/>
+      <w:pPr>
+        <w:tabs>
+          <w:tab w:val="num" w:pos="6480"/>
+        </w:tabs>
+        <w:ind w:left="6480" w:hanging="360"/>
+      </w:pPr>
+      <w:rPr>
+        <w:rFonts w:ascii="Times New Roman" w:hAnsi="Times New Roman" w:hint="default"/>
+      </w:rPr>
+    </w:lvl>
+  </w:abstractNum>
+  <w:abstractNum w:abstractNumId="7">
     <w:nsid w:val="77E8511A"/>
     <w:multiLevelType w:val="hybridMultilevel"/>
     <w:tmpl w:val="A5EA92FA"/>
@@ -3642,7 +5449,7 @@
       </w:rPr>
     </w:lvl>
   </w:abstractNum>
-  <w:abstractNum w:abstractNumId="4">
+  <w:abstractNum w:abstractNumId="8">
     <w:nsid w:val="7C744EFB"/>
     <w:multiLevelType w:val="hybridMultilevel"/>
     <w:tmpl w:val="DB8AC628"/>
@@ -3756,19 +5563,31 @@
     </w:lvl>
   </w:abstractNum>
   <w:num w:numId="1">
-    <w:abstractNumId w:val="2"/>
+    <w:abstractNumId w:val="5"/>
   </w:num>
   <w:num w:numId="2">
-    <w:abstractNumId w:val="3"/>
+    <w:abstractNumId w:val="7"/>
   </w:num>
   <w:num w:numId="3">
     <w:abstractNumId w:val="0"/>
   </w:num>
   <w:num w:numId="4">
+    <w:abstractNumId w:val="3"/>
+  </w:num>
+  <w:num w:numId="5">
+    <w:abstractNumId w:val="8"/>
+  </w:num>
+  <w:num w:numId="6">
+    <w:abstractNumId w:val="2"/>
+  </w:num>
+  <w:num w:numId="7">
     <w:abstractNumId w:val="1"/>
   </w:num>
-  <w:num w:numId="5">
+  <w:num w:numId="8">
     <w:abstractNumId w:val="4"/>
+  </w:num>
+  <w:num w:numId="9">
+    <w:abstractNumId w:val="6"/>
   </w:num>
 </w:numbering>
 </file>
@@ -3943,7 +5762,6 @@
   <w:style w:type="character" w:default="1" w:styleId="Fuentedeprrafopredeter">
     <w:name w:val="Default Paragraph Font"/>
     <w:uiPriority w:val="1"/>
-    <w:semiHidden/>
     <w:unhideWhenUsed/>
   </w:style>
   <w:style w:type="table" w:default="1" w:styleId="Tablanormal">
@@ -4191,7 +6009,6 @@
   <w:style w:type="character" w:default="1" w:styleId="Fuentedeprrafopredeter">
     <w:name w:val="Default Paragraph Font"/>
     <w:uiPriority w:val="1"/>
-    <w:semiHidden/>
     <w:unhideWhenUsed/>
   </w:style>
   <w:style w:type="table" w:default="1" w:styleId="Tablanormal">

</xml_diff>